<commit_message>
ITPD first release :D
</commit_message>
<xml_diff>
--- a/ITPD/ITPD.docx
+++ b/ITPD/ITPD.docx
@@ -11,6 +11,8 @@
           <w:lang w:eastAsia="it-IT"/>
         </w:rPr>
       </w:pPr>
+      <w:bookmarkStart w:id="0" w:name="_GoBack"/>
+      <w:bookmarkEnd w:id="0"/>
       <w:r>
         <w:rPr>
           <w:noProof/>
@@ -442,15 +444,7 @@
             <w:rPr>
               <w:lang w:val="en-GB"/>
             </w:rPr>
-            <w:t>Summa</w:t>
-          </w:r>
-          <w:bookmarkStart w:id="0" w:name="_GoBack"/>
-          <w:bookmarkEnd w:id="0"/>
-          <w:r>
-            <w:rPr>
-              <w:lang w:val="en-GB"/>
-            </w:rPr>
-            <w:t>ry</w:t>
+            <w:t>Summary</w:t>
           </w:r>
         </w:p>
         <w:p>
@@ -485,7 +479,7 @@
             </w:rPr>
             <w:fldChar w:fldCharType="separate"/>
           </w:r>
-          <w:hyperlink w:anchor="_Toc470892928" w:history="1">
+          <w:hyperlink w:anchor="_Toc470955074" w:history="1">
             <w:r>
               <w:rPr>
                 <w:rStyle w:val="Collegamentoipertestuale"/>
@@ -533,7 +527,7 @@
                 <w:noProof/>
                 <w:webHidden/>
               </w:rPr>
-              <w:instrText xml:space="preserve"> PAGEREF _Toc470892928 \h </w:instrText>
+              <w:instrText xml:space="preserve"> PAGEREF _Toc470955074 \h </w:instrText>
             </w:r>
             <w:r>
               <w:rPr>
@@ -581,7 +575,7 @@
               <w:lang w:eastAsia="it-IT"/>
             </w:rPr>
           </w:pPr>
-          <w:hyperlink w:anchor="_Toc470892929" w:history="1">
+          <w:hyperlink w:anchor="_Toc470955075" w:history="1">
             <w:r>
               <w:rPr>
                 <w:rStyle w:val="Collegamentoipertestuale"/>
@@ -631,7 +625,7 @@
                 <w:noProof/>
                 <w:webHidden/>
               </w:rPr>
-              <w:instrText xml:space="preserve"> PAGEREF _Toc470892929 \h </w:instrText>
+              <w:instrText xml:space="preserve"> PAGEREF _Toc470955075 \h </w:instrText>
             </w:r>
             <w:r>
               <w:rPr>
@@ -679,7 +673,7 @@
               <w:lang w:eastAsia="it-IT"/>
             </w:rPr>
           </w:pPr>
-          <w:hyperlink w:anchor="_Toc470892930" w:history="1">
+          <w:hyperlink w:anchor="_Toc470955076" w:history="1">
             <w:r>
               <w:rPr>
                 <w:rStyle w:val="Collegamentoipertestuale"/>
@@ -729,7 +723,7 @@
                 <w:noProof/>
                 <w:webHidden/>
               </w:rPr>
-              <w:instrText xml:space="preserve"> PAGEREF _Toc470892930 \h </w:instrText>
+              <w:instrText xml:space="preserve"> PAGEREF _Toc470955076 \h </w:instrText>
             </w:r>
             <w:r>
               <w:rPr>
@@ -777,7 +771,7 @@
               <w:lang w:eastAsia="it-IT"/>
             </w:rPr>
           </w:pPr>
-          <w:hyperlink w:anchor="_Toc470892931" w:history="1">
+          <w:hyperlink w:anchor="_Toc470955077" w:history="1">
             <w:r>
               <w:rPr>
                 <w:rStyle w:val="Collegamentoipertestuale"/>
@@ -827,7 +821,7 @@
                 <w:noProof/>
                 <w:webHidden/>
               </w:rPr>
-              <w:instrText xml:space="preserve"> PAGEREF _Toc470892931 \h </w:instrText>
+              <w:instrText xml:space="preserve"> PAGEREF _Toc470955077 \h </w:instrText>
             </w:r>
             <w:r>
               <w:rPr>
@@ -875,7 +869,7 @@
               <w:lang w:eastAsia="it-IT"/>
             </w:rPr>
           </w:pPr>
-          <w:hyperlink w:anchor="_Toc470892932" w:history="1">
+          <w:hyperlink w:anchor="_Toc470955078" w:history="1">
             <w:r>
               <w:rPr>
                 <w:rStyle w:val="Collegamentoipertestuale"/>
@@ -925,7 +919,7 @@
                 <w:noProof/>
                 <w:webHidden/>
               </w:rPr>
-              <w:instrText xml:space="preserve"> PAGEREF _Toc470892932 \h </w:instrText>
+              <w:instrText xml:space="preserve"> PAGEREF _Toc470955078 \h </w:instrText>
             </w:r>
             <w:r>
               <w:rPr>
@@ -971,7 +965,7 @@
               <w:lang w:eastAsia="it-IT"/>
             </w:rPr>
           </w:pPr>
-          <w:hyperlink w:anchor="_Toc470892933" w:history="1">
+          <w:hyperlink w:anchor="_Toc470955079" w:history="1">
             <w:r>
               <w:rPr>
                 <w:rStyle w:val="Collegamentoipertestuale"/>
@@ -1019,7 +1013,7 @@
                 <w:noProof/>
                 <w:webHidden/>
               </w:rPr>
-              <w:instrText xml:space="preserve"> PAGEREF _Toc470892933 \h </w:instrText>
+              <w:instrText xml:space="preserve"> PAGEREF _Toc470955079 \h </w:instrText>
             </w:r>
             <w:r>
               <w:rPr>
@@ -1067,7 +1061,7 @@
               <w:lang w:eastAsia="it-IT"/>
             </w:rPr>
           </w:pPr>
-          <w:hyperlink w:anchor="_Toc470892934" w:history="1">
+          <w:hyperlink w:anchor="_Toc470955080" w:history="1">
             <w:r>
               <w:rPr>
                 <w:rStyle w:val="Collegamentoipertestuale"/>
@@ -1117,7 +1111,7 @@
                 <w:noProof/>
                 <w:webHidden/>
               </w:rPr>
-              <w:instrText xml:space="preserve"> PAGEREF _Toc470892934 \h </w:instrText>
+              <w:instrText xml:space="preserve"> PAGEREF _Toc470955080 \h </w:instrText>
             </w:r>
             <w:r>
               <w:rPr>
@@ -1165,7 +1159,7 @@
               <w:lang w:eastAsia="it-IT"/>
             </w:rPr>
           </w:pPr>
-          <w:hyperlink w:anchor="_Toc470892935" w:history="1">
+          <w:hyperlink w:anchor="_Toc470955081" w:history="1">
             <w:r>
               <w:rPr>
                 <w:rStyle w:val="Collegamentoipertestuale"/>
@@ -1215,7 +1209,7 @@
                 <w:noProof/>
                 <w:webHidden/>
               </w:rPr>
-              <w:instrText xml:space="preserve"> PAGEREF _Toc470892935 \h </w:instrText>
+              <w:instrText xml:space="preserve"> PAGEREF _Toc470955081 \h </w:instrText>
             </w:r>
             <w:r>
               <w:rPr>
@@ -1261,7 +1255,7 @@
               <w:lang w:eastAsia="it-IT"/>
             </w:rPr>
           </w:pPr>
-          <w:hyperlink w:anchor="_Toc470892936" w:history="1">
+          <w:hyperlink w:anchor="_Toc470955082" w:history="1">
             <w:r>
               <w:rPr>
                 <w:rStyle w:val="Collegamentoipertestuale"/>
@@ -1311,7 +1305,7 @@
                 <w:noProof/>
                 <w:webHidden/>
               </w:rPr>
-              <w:instrText xml:space="preserve"> PAGEREF _Toc470892936 \h </w:instrText>
+              <w:instrText xml:space="preserve"> PAGEREF _Toc470955082 \h </w:instrText>
             </w:r>
             <w:r>
               <w:rPr>
@@ -1357,7 +1351,7 @@
               <w:lang w:eastAsia="it-IT"/>
             </w:rPr>
           </w:pPr>
-          <w:hyperlink w:anchor="_Toc470892937" w:history="1">
+          <w:hyperlink w:anchor="_Toc470955083" w:history="1">
             <w:r>
               <w:rPr>
                 <w:rStyle w:val="Collegamentoipertestuale"/>
@@ -1407,7 +1401,7 @@
                 <w:noProof/>
                 <w:webHidden/>
               </w:rPr>
-              <w:instrText xml:space="preserve"> PAGEREF _Toc470892937 \h </w:instrText>
+              <w:instrText xml:space="preserve"> PAGEREF _Toc470955083 \h </w:instrText>
             </w:r>
             <w:r>
               <w:rPr>
@@ -1455,7 +1449,7 @@
               <w:lang w:eastAsia="it-IT"/>
             </w:rPr>
           </w:pPr>
-          <w:hyperlink w:anchor="_Toc470892938" w:history="1">
+          <w:hyperlink w:anchor="_Toc470955084" w:history="1">
             <w:r>
               <w:rPr>
                 <w:rStyle w:val="Collegamentoipertestuale"/>
@@ -1505,7 +1499,7 @@
                 <w:noProof/>
                 <w:webHidden/>
               </w:rPr>
-              <w:instrText xml:space="preserve"> PAGEREF _Toc470892938 \h </w:instrText>
+              <w:instrText xml:space="preserve"> PAGEREF _Toc470955084 \h </w:instrText>
             </w:r>
             <w:r>
               <w:rPr>
@@ -1553,7 +1547,7 @@
               <w:lang w:eastAsia="it-IT"/>
             </w:rPr>
           </w:pPr>
-          <w:hyperlink w:anchor="_Toc470892939" w:history="1">
+          <w:hyperlink w:anchor="_Toc470955085" w:history="1">
             <w:r>
               <w:rPr>
                 <w:rStyle w:val="Collegamentoipertestuale"/>
@@ -1603,7 +1597,7 @@
                 <w:noProof/>
                 <w:webHidden/>
               </w:rPr>
-              <w:instrText xml:space="preserve"> PAGEREF _Toc470892939 \h </w:instrText>
+              <w:instrText xml:space="preserve"> PAGEREF _Toc470955085 \h </w:instrText>
             </w:r>
             <w:r>
               <w:rPr>
@@ -1649,7 +1643,7 @@
               <w:lang w:eastAsia="it-IT"/>
             </w:rPr>
           </w:pPr>
-          <w:hyperlink w:anchor="_Toc470892940" w:history="1">
+          <w:hyperlink w:anchor="_Toc470955086" w:history="1">
             <w:r>
               <w:rPr>
                 <w:rStyle w:val="Collegamentoipertestuale"/>
@@ -1699,7 +1693,7 @@
                 <w:noProof/>
                 <w:webHidden/>
               </w:rPr>
-              <w:instrText xml:space="preserve"> PAGEREF _Toc470892940 \h </w:instrText>
+              <w:instrText xml:space="preserve"> PAGEREF _Toc470955086 \h </w:instrText>
             </w:r>
             <w:r>
               <w:rPr>
@@ -1745,7 +1739,7 @@
               <w:lang w:eastAsia="it-IT"/>
             </w:rPr>
           </w:pPr>
-          <w:hyperlink w:anchor="_Toc470892941" w:history="1">
+          <w:hyperlink w:anchor="_Toc470955087" w:history="1">
             <w:r>
               <w:rPr>
                 <w:rStyle w:val="Collegamentoipertestuale"/>
@@ -1795,7 +1789,7 @@
                 <w:noProof/>
                 <w:webHidden/>
               </w:rPr>
-              <w:instrText xml:space="preserve"> PAGEREF _Toc470892941 \h </w:instrText>
+              <w:instrText xml:space="preserve"> PAGEREF _Toc470955087 \h </w:instrText>
             </w:r>
             <w:r>
               <w:rPr>
@@ -1841,7 +1835,7 @@
               <w:lang w:eastAsia="it-IT"/>
             </w:rPr>
           </w:pPr>
-          <w:hyperlink w:anchor="_Toc470892942" w:history="1">
+          <w:hyperlink w:anchor="_Toc470955088" w:history="1">
             <w:r>
               <w:rPr>
                 <w:rStyle w:val="Collegamentoipertestuale"/>
@@ -1891,7 +1885,7 @@
                 <w:noProof/>
                 <w:webHidden/>
               </w:rPr>
-              <w:instrText xml:space="preserve"> PAGEREF _Toc470892942 \h </w:instrText>
+              <w:instrText xml:space="preserve"> PAGEREF _Toc470955088 \h </w:instrText>
             </w:r>
             <w:r>
               <w:rPr>
@@ -1937,7 +1931,7 @@
               <w:lang w:eastAsia="it-IT"/>
             </w:rPr>
           </w:pPr>
-          <w:hyperlink w:anchor="_Toc470892943" w:history="1">
+          <w:hyperlink w:anchor="_Toc470955089" w:history="1">
             <w:r>
               <w:rPr>
                 <w:rStyle w:val="Collegamentoipertestuale"/>
@@ -1987,7 +1981,7 @@
                 <w:noProof/>
                 <w:webHidden/>
               </w:rPr>
-              <w:instrText xml:space="preserve"> PAGEREF _Toc470892943 \h </w:instrText>
+              <w:instrText xml:space="preserve"> PAGEREF _Toc470955089 \h </w:instrText>
             </w:r>
             <w:r>
               <w:rPr>
@@ -2033,7 +2027,7 @@
               <w:lang w:eastAsia="it-IT"/>
             </w:rPr>
           </w:pPr>
-          <w:hyperlink w:anchor="_Toc470892944" w:history="1">
+          <w:hyperlink w:anchor="_Toc470955090" w:history="1">
             <w:r>
               <w:rPr>
                 <w:rStyle w:val="Collegamentoipertestuale"/>
@@ -2083,7 +2077,7 @@
                 <w:noProof/>
                 <w:webHidden/>
               </w:rPr>
-              <w:instrText xml:space="preserve"> PAGEREF _Toc470892944 \h </w:instrText>
+              <w:instrText xml:space="preserve"> PAGEREF _Toc470955090 \h </w:instrText>
             </w:r>
             <w:r>
               <w:rPr>
@@ -2129,7 +2123,7 @@
               <w:lang w:eastAsia="it-IT"/>
             </w:rPr>
           </w:pPr>
-          <w:hyperlink w:anchor="_Toc470892945" w:history="1">
+          <w:hyperlink w:anchor="_Toc470955091" w:history="1">
             <w:r>
               <w:rPr>
                 <w:rStyle w:val="Collegamentoipertestuale"/>
@@ -2179,7 +2173,7 @@
                 <w:noProof/>
                 <w:webHidden/>
               </w:rPr>
-              <w:instrText xml:space="preserve"> PAGEREF _Toc470892945 \h </w:instrText>
+              <w:instrText xml:space="preserve"> PAGEREF _Toc470955091 \h </w:instrText>
             </w:r>
             <w:r>
               <w:rPr>
@@ -2225,7 +2219,7 @@
               <w:lang w:eastAsia="it-IT"/>
             </w:rPr>
           </w:pPr>
-          <w:hyperlink w:anchor="_Toc470892946" w:history="1">
+          <w:hyperlink w:anchor="_Toc470955092" w:history="1">
             <w:r>
               <w:rPr>
                 <w:rStyle w:val="Collegamentoipertestuale"/>
@@ -2275,7 +2269,7 @@
                 <w:noProof/>
                 <w:webHidden/>
               </w:rPr>
-              <w:instrText xml:space="preserve"> PAGEREF _Toc470892946 \h </w:instrText>
+              <w:instrText xml:space="preserve"> PAGEREF _Toc470955092 \h </w:instrText>
             </w:r>
             <w:r>
               <w:rPr>
@@ -2321,7 +2315,7 @@
               <w:lang w:eastAsia="it-IT"/>
             </w:rPr>
           </w:pPr>
-          <w:hyperlink w:anchor="_Toc470892947" w:history="1">
+          <w:hyperlink w:anchor="_Toc470955093" w:history="1">
             <w:r>
               <w:rPr>
                 <w:rStyle w:val="Collegamentoipertestuale"/>
@@ -2371,7 +2365,7 @@
                 <w:noProof/>
                 <w:webHidden/>
               </w:rPr>
-              <w:instrText xml:space="preserve"> PAGEREF _Toc470892947 \h </w:instrText>
+              <w:instrText xml:space="preserve"> PAGEREF _Toc470955093 \h </w:instrText>
             </w:r>
             <w:r>
               <w:rPr>
@@ -2417,7 +2411,7 @@
               <w:lang w:eastAsia="it-IT"/>
             </w:rPr>
           </w:pPr>
-          <w:hyperlink w:anchor="_Toc470892948" w:history="1">
+          <w:hyperlink w:anchor="_Toc470955094" w:history="1">
             <w:r>
               <w:rPr>
                 <w:rStyle w:val="Collegamentoipertestuale"/>
@@ -2467,7 +2461,7 @@
                 <w:noProof/>
                 <w:webHidden/>
               </w:rPr>
-              <w:instrText xml:space="preserve"> PAGEREF _Toc470892948 \h </w:instrText>
+              <w:instrText xml:space="preserve"> PAGEREF _Toc470955094 \h </w:instrText>
             </w:r>
             <w:r>
               <w:rPr>
@@ -2513,7 +2507,7 @@
               <w:lang w:eastAsia="it-IT"/>
             </w:rPr>
           </w:pPr>
-          <w:hyperlink w:anchor="_Toc470892949" w:history="1">
+          <w:hyperlink w:anchor="_Toc470955095" w:history="1">
             <w:r>
               <w:rPr>
                 <w:rStyle w:val="Collegamentoipertestuale"/>
@@ -2563,7 +2557,7 @@
                 <w:noProof/>
                 <w:webHidden/>
               </w:rPr>
-              <w:instrText xml:space="preserve"> PAGEREF _Toc470892949 \h </w:instrText>
+              <w:instrText xml:space="preserve"> PAGEREF _Toc470955095 \h </w:instrText>
             </w:r>
             <w:r>
               <w:rPr>
@@ -2609,7 +2603,7 @@
               <w:lang w:eastAsia="it-IT"/>
             </w:rPr>
           </w:pPr>
-          <w:hyperlink w:anchor="_Toc470892950" w:history="1">
+          <w:hyperlink w:anchor="_Toc470955096" w:history="1">
             <w:r>
               <w:rPr>
                 <w:rStyle w:val="Collegamentoipertestuale"/>
@@ -2659,7 +2653,7 @@
                 <w:noProof/>
                 <w:webHidden/>
               </w:rPr>
-              <w:instrText xml:space="preserve"> PAGEREF _Toc470892950 \h </w:instrText>
+              <w:instrText xml:space="preserve"> PAGEREF _Toc470955096 \h </w:instrText>
             </w:r>
             <w:r>
               <w:rPr>
@@ -2705,7 +2699,7 @@
               <w:lang w:eastAsia="it-IT"/>
             </w:rPr>
           </w:pPr>
-          <w:hyperlink w:anchor="_Toc470892951" w:history="1">
+          <w:hyperlink w:anchor="_Toc470955097" w:history="1">
             <w:r>
               <w:rPr>
                 <w:rStyle w:val="Collegamentoipertestuale"/>
@@ -2755,7 +2749,7 @@
                 <w:noProof/>
                 <w:webHidden/>
               </w:rPr>
-              <w:instrText xml:space="preserve"> PAGEREF _Toc470892951 \h </w:instrText>
+              <w:instrText xml:space="preserve"> PAGEREF _Toc470955097 \h </w:instrText>
             </w:r>
             <w:r>
               <w:rPr>
@@ -2801,7 +2795,7 @@
               <w:lang w:eastAsia="it-IT"/>
             </w:rPr>
           </w:pPr>
-          <w:hyperlink w:anchor="_Toc470892952" w:history="1">
+          <w:hyperlink w:anchor="_Toc470955098" w:history="1">
             <w:r>
               <w:rPr>
                 <w:rStyle w:val="Collegamentoipertestuale"/>
@@ -2851,7 +2845,7 @@
                 <w:noProof/>
                 <w:webHidden/>
               </w:rPr>
-              <w:instrText xml:space="preserve"> PAGEREF _Toc470892952 \h </w:instrText>
+              <w:instrText xml:space="preserve"> PAGEREF _Toc470955098 \h </w:instrText>
             </w:r>
             <w:r>
               <w:rPr>
@@ -2897,7 +2891,7 @@
               <w:lang w:eastAsia="it-IT"/>
             </w:rPr>
           </w:pPr>
-          <w:hyperlink w:anchor="_Toc470892953" w:history="1">
+          <w:hyperlink w:anchor="_Toc470955099" w:history="1">
             <w:r>
               <w:rPr>
                 <w:rStyle w:val="Collegamentoipertestuale"/>
@@ -2945,7 +2939,7 @@
                 <w:noProof/>
                 <w:webHidden/>
               </w:rPr>
-              <w:instrText xml:space="preserve"> PAGEREF _Toc470892953 \h </w:instrText>
+              <w:instrText xml:space="preserve"> PAGEREF _Toc470955099 \h </w:instrText>
             </w:r>
             <w:r>
               <w:rPr>
@@ -2993,7 +2987,7 @@
               <w:lang w:eastAsia="it-IT"/>
             </w:rPr>
           </w:pPr>
-          <w:hyperlink w:anchor="_Toc470892954" w:history="1">
+          <w:hyperlink w:anchor="_Toc470955100" w:history="1">
             <w:r>
               <w:rPr>
                 <w:rStyle w:val="Collegamentoipertestuale"/>
@@ -3043,7 +3037,7 @@
                 <w:noProof/>
                 <w:webHidden/>
               </w:rPr>
-              <w:instrText xml:space="preserve"> PAGEREF _Toc470892954 \h </w:instrText>
+              <w:instrText xml:space="preserve"> PAGEREF _Toc470955100 \h </w:instrText>
             </w:r>
             <w:r>
               <w:rPr>
@@ -3089,7 +3083,7 @@
               <w:lang w:eastAsia="it-IT"/>
             </w:rPr>
           </w:pPr>
-          <w:hyperlink w:anchor="_Toc470892955" w:history="1">
+          <w:hyperlink w:anchor="_Toc470955101" w:history="1">
             <w:r>
               <w:rPr>
                 <w:rStyle w:val="Collegamentoipertestuale"/>
@@ -3139,7 +3133,7 @@
                 <w:noProof/>
                 <w:webHidden/>
               </w:rPr>
-              <w:instrText xml:space="preserve"> PAGEREF _Toc470892955 \h </w:instrText>
+              <w:instrText xml:space="preserve"> PAGEREF _Toc470955101 \h </w:instrText>
             </w:r>
             <w:r>
               <w:rPr>
@@ -3185,7 +3179,7 @@
               <w:lang w:eastAsia="it-IT"/>
             </w:rPr>
           </w:pPr>
-          <w:hyperlink w:anchor="_Toc470892956" w:history="1">
+          <w:hyperlink w:anchor="_Toc470955102" w:history="1">
             <w:r>
               <w:rPr>
                 <w:rStyle w:val="Collegamentoipertestuale"/>
@@ -3235,7 +3229,7 @@
                 <w:noProof/>
                 <w:webHidden/>
               </w:rPr>
-              <w:instrText xml:space="preserve"> PAGEREF _Toc470892956 \h </w:instrText>
+              <w:instrText xml:space="preserve"> PAGEREF _Toc470955102 \h </w:instrText>
             </w:r>
             <w:r>
               <w:rPr>
@@ -3281,7 +3275,7 @@
               <w:lang w:eastAsia="it-IT"/>
             </w:rPr>
           </w:pPr>
-          <w:hyperlink w:anchor="_Toc470892957" w:history="1">
+          <w:hyperlink w:anchor="_Toc470955103" w:history="1">
             <w:r>
               <w:rPr>
                 <w:rStyle w:val="Collegamentoipertestuale"/>
@@ -3331,7 +3325,7 @@
                 <w:noProof/>
                 <w:webHidden/>
               </w:rPr>
-              <w:instrText xml:space="preserve"> PAGEREF _Toc470892957 \h </w:instrText>
+              <w:instrText xml:space="preserve"> PAGEREF _Toc470955103 \h </w:instrText>
             </w:r>
             <w:r>
               <w:rPr>
@@ -3377,7 +3371,7 @@
               <w:lang w:eastAsia="it-IT"/>
             </w:rPr>
           </w:pPr>
-          <w:hyperlink w:anchor="_Toc470892958" w:history="1">
+          <w:hyperlink w:anchor="_Toc470955104" w:history="1">
             <w:r>
               <w:rPr>
                 <w:rStyle w:val="Collegamentoipertestuale"/>
@@ -3427,7 +3421,7 @@
                 <w:noProof/>
                 <w:webHidden/>
               </w:rPr>
-              <w:instrText xml:space="preserve"> PAGEREF _Toc470892958 \h </w:instrText>
+              <w:instrText xml:space="preserve"> PAGEREF _Toc470955104 \h </w:instrText>
             </w:r>
             <w:r>
               <w:rPr>
@@ -3473,7 +3467,7 @@
               <w:lang w:eastAsia="it-IT"/>
             </w:rPr>
           </w:pPr>
-          <w:hyperlink w:anchor="_Toc470892959" w:history="1">
+          <w:hyperlink w:anchor="_Toc470955105" w:history="1">
             <w:r>
               <w:rPr>
                 <w:rStyle w:val="Collegamentoipertestuale"/>
@@ -3523,7 +3517,7 @@
                 <w:noProof/>
                 <w:webHidden/>
               </w:rPr>
-              <w:instrText xml:space="preserve"> PAGEREF _Toc470892959 \h </w:instrText>
+              <w:instrText xml:space="preserve"> PAGEREF _Toc470955105 \h </w:instrText>
             </w:r>
             <w:r>
               <w:rPr>
@@ -3569,7 +3563,7 @@
               <w:lang w:eastAsia="it-IT"/>
             </w:rPr>
           </w:pPr>
-          <w:hyperlink w:anchor="_Toc470892960" w:history="1">
+          <w:hyperlink w:anchor="_Toc470955106" w:history="1">
             <w:r>
               <w:rPr>
                 <w:rStyle w:val="Collegamentoipertestuale"/>
@@ -3619,7 +3613,7 @@
                 <w:noProof/>
                 <w:webHidden/>
               </w:rPr>
-              <w:instrText xml:space="preserve"> PAGEREF _Toc470892960 \h </w:instrText>
+              <w:instrText xml:space="preserve"> PAGEREF _Toc470955106 \h </w:instrText>
             </w:r>
             <w:r>
               <w:rPr>
@@ -3665,7 +3659,7 @@
               <w:lang w:eastAsia="it-IT"/>
             </w:rPr>
           </w:pPr>
-          <w:hyperlink w:anchor="_Toc470892961" w:history="1">
+          <w:hyperlink w:anchor="_Toc470955107" w:history="1">
             <w:r>
               <w:rPr>
                 <w:rStyle w:val="Collegamentoipertestuale"/>
@@ -3715,7 +3709,7 @@
                 <w:noProof/>
                 <w:webHidden/>
               </w:rPr>
-              <w:instrText xml:space="preserve"> PAGEREF _Toc470892961 \h </w:instrText>
+              <w:instrText xml:space="preserve"> PAGEREF _Toc470955107 \h </w:instrText>
             </w:r>
             <w:r>
               <w:rPr>
@@ -3761,7 +3755,7 @@
               <w:lang w:eastAsia="it-IT"/>
             </w:rPr>
           </w:pPr>
-          <w:hyperlink w:anchor="_Toc470892962" w:history="1">
+          <w:hyperlink w:anchor="_Toc470955108" w:history="1">
             <w:r>
               <w:rPr>
                 <w:rStyle w:val="Collegamentoipertestuale"/>
@@ -3811,7 +3805,7 @@
                 <w:noProof/>
                 <w:webHidden/>
               </w:rPr>
-              <w:instrText xml:space="preserve"> PAGEREF _Toc470892962 \h </w:instrText>
+              <w:instrText xml:space="preserve"> PAGEREF _Toc470955108 \h </w:instrText>
             </w:r>
             <w:r>
               <w:rPr>
@@ -3857,7 +3851,7 @@
               <w:lang w:eastAsia="it-IT"/>
             </w:rPr>
           </w:pPr>
-          <w:hyperlink w:anchor="_Toc470892963" w:history="1">
+          <w:hyperlink w:anchor="_Toc470955109" w:history="1">
             <w:r>
               <w:rPr>
                 <w:rStyle w:val="Collegamentoipertestuale"/>
@@ -3907,7 +3901,7 @@
                 <w:noProof/>
                 <w:webHidden/>
               </w:rPr>
-              <w:instrText xml:space="preserve"> PAGEREF _Toc470892963 \h </w:instrText>
+              <w:instrText xml:space="preserve"> PAGEREF _Toc470955109 \h </w:instrText>
             </w:r>
             <w:r>
               <w:rPr>
@@ -3953,7 +3947,7 @@
               <w:lang w:eastAsia="it-IT"/>
             </w:rPr>
           </w:pPr>
-          <w:hyperlink w:anchor="_Toc470892964" w:history="1">
+          <w:hyperlink w:anchor="_Toc470955110" w:history="1">
             <w:r>
               <w:rPr>
                 <w:rStyle w:val="Collegamentoipertestuale"/>
@@ -4003,7 +3997,7 @@
                 <w:noProof/>
                 <w:webHidden/>
               </w:rPr>
-              <w:instrText xml:space="preserve"> PAGEREF _Toc470892964 \h </w:instrText>
+              <w:instrText xml:space="preserve"> PAGEREF _Toc470955110 \h </w:instrText>
             </w:r>
             <w:r>
               <w:rPr>
@@ -4049,7 +4043,7 @@
               <w:lang w:eastAsia="it-IT"/>
             </w:rPr>
           </w:pPr>
-          <w:hyperlink w:anchor="_Toc470892965" w:history="1">
+          <w:hyperlink w:anchor="_Toc470955111" w:history="1">
             <w:r>
               <w:rPr>
                 <w:rStyle w:val="Collegamentoipertestuale"/>
@@ -4099,7 +4093,7 @@
                 <w:noProof/>
                 <w:webHidden/>
               </w:rPr>
-              <w:instrText xml:space="preserve"> PAGEREF _Toc470892965 \h </w:instrText>
+              <w:instrText xml:space="preserve"> PAGEREF _Toc470955111 \h </w:instrText>
             </w:r>
             <w:r>
               <w:rPr>
@@ -4145,7 +4139,7 @@
               <w:lang w:eastAsia="it-IT"/>
             </w:rPr>
           </w:pPr>
-          <w:hyperlink w:anchor="_Toc470892966" w:history="1">
+          <w:hyperlink w:anchor="_Toc470955112" w:history="1">
             <w:r>
               <w:rPr>
                 <w:rStyle w:val="Collegamentoipertestuale"/>
@@ -4195,7 +4189,7 @@
                 <w:noProof/>
                 <w:webHidden/>
               </w:rPr>
-              <w:instrText xml:space="preserve"> PAGEREF _Toc470892966 \h </w:instrText>
+              <w:instrText xml:space="preserve"> PAGEREF _Toc470955112 \h </w:instrText>
             </w:r>
             <w:r>
               <w:rPr>
@@ -4241,7 +4235,7 @@
               <w:lang w:eastAsia="it-IT"/>
             </w:rPr>
           </w:pPr>
-          <w:hyperlink w:anchor="_Toc470892967" w:history="1">
+          <w:hyperlink w:anchor="_Toc470955113" w:history="1">
             <w:r>
               <w:rPr>
                 <w:rStyle w:val="Collegamentoipertestuale"/>
@@ -4291,7 +4285,7 @@
                 <w:noProof/>
                 <w:webHidden/>
               </w:rPr>
-              <w:instrText xml:space="preserve"> PAGEREF _Toc470892967 \h </w:instrText>
+              <w:instrText xml:space="preserve"> PAGEREF _Toc470955113 \h </w:instrText>
             </w:r>
             <w:r>
               <w:rPr>
@@ -4337,7 +4331,7 @@
               <w:lang w:eastAsia="it-IT"/>
             </w:rPr>
           </w:pPr>
-          <w:hyperlink w:anchor="_Toc470892968" w:history="1">
+          <w:hyperlink w:anchor="_Toc470955114" w:history="1">
             <w:r>
               <w:rPr>
                 <w:rStyle w:val="Collegamentoipertestuale"/>
@@ -4387,7 +4381,7 @@
                 <w:noProof/>
                 <w:webHidden/>
               </w:rPr>
-              <w:instrText xml:space="preserve"> PAGEREF _Toc470892968 \h </w:instrText>
+              <w:instrText xml:space="preserve"> PAGEREF _Toc470955114 \h </w:instrText>
             </w:r>
             <w:r>
               <w:rPr>
@@ -4433,7 +4427,7 @@
               <w:lang w:eastAsia="it-IT"/>
             </w:rPr>
           </w:pPr>
-          <w:hyperlink w:anchor="_Toc470892969" w:history="1">
+          <w:hyperlink w:anchor="_Toc470955115" w:history="1">
             <w:r>
               <w:rPr>
                 <w:rStyle w:val="Collegamentoipertestuale"/>
@@ -4483,7 +4477,7 @@
                 <w:noProof/>
                 <w:webHidden/>
               </w:rPr>
-              <w:instrText xml:space="preserve"> PAGEREF _Toc470892969 \h </w:instrText>
+              <w:instrText xml:space="preserve"> PAGEREF _Toc470955115 \h </w:instrText>
             </w:r>
             <w:r>
               <w:rPr>
@@ -4529,7 +4523,7 @@
               <w:lang w:eastAsia="it-IT"/>
             </w:rPr>
           </w:pPr>
-          <w:hyperlink w:anchor="_Toc470892970" w:history="1">
+          <w:hyperlink w:anchor="_Toc470955116" w:history="1">
             <w:r>
               <w:rPr>
                 <w:rStyle w:val="Collegamentoipertestuale"/>
@@ -4579,7 +4573,7 @@
                 <w:noProof/>
                 <w:webHidden/>
               </w:rPr>
-              <w:instrText xml:space="preserve"> PAGEREF _Toc470892970 \h </w:instrText>
+              <w:instrText xml:space="preserve"> PAGEREF _Toc470955116 \h </w:instrText>
             </w:r>
             <w:r>
               <w:rPr>
@@ -4625,7 +4619,7 @@
               <w:lang w:eastAsia="it-IT"/>
             </w:rPr>
           </w:pPr>
-          <w:hyperlink w:anchor="_Toc470892971" w:history="1">
+          <w:hyperlink w:anchor="_Toc470955117" w:history="1">
             <w:r>
               <w:rPr>
                 <w:rStyle w:val="Collegamentoipertestuale"/>
@@ -4675,7 +4669,7 @@
                 <w:noProof/>
                 <w:webHidden/>
               </w:rPr>
-              <w:instrText xml:space="preserve"> PAGEREF _Toc470892971 \h </w:instrText>
+              <w:instrText xml:space="preserve"> PAGEREF _Toc470955117 \h </w:instrText>
             </w:r>
             <w:r>
               <w:rPr>
@@ -4721,7 +4715,7 @@
               <w:lang w:eastAsia="it-IT"/>
             </w:rPr>
           </w:pPr>
-          <w:hyperlink w:anchor="_Toc470892972" w:history="1">
+          <w:hyperlink w:anchor="_Toc470955118" w:history="1">
             <w:r>
               <w:rPr>
                 <w:rStyle w:val="Collegamentoipertestuale"/>
@@ -4771,7 +4765,7 @@
                 <w:noProof/>
                 <w:webHidden/>
               </w:rPr>
-              <w:instrText xml:space="preserve"> PAGEREF _Toc470892972 \h </w:instrText>
+              <w:instrText xml:space="preserve"> PAGEREF _Toc470955118 \h </w:instrText>
             </w:r>
             <w:r>
               <w:rPr>
@@ -4817,7 +4811,7 @@
               <w:lang w:eastAsia="it-IT"/>
             </w:rPr>
           </w:pPr>
-          <w:hyperlink w:anchor="_Toc470892973" w:history="1">
+          <w:hyperlink w:anchor="_Toc470955119" w:history="1">
             <w:r>
               <w:rPr>
                 <w:rStyle w:val="Collegamentoipertestuale"/>
@@ -4867,7 +4861,7 @@
                 <w:noProof/>
                 <w:webHidden/>
               </w:rPr>
-              <w:instrText xml:space="preserve"> PAGEREF _Toc470892973 \h </w:instrText>
+              <w:instrText xml:space="preserve"> PAGEREF _Toc470955119 \h </w:instrText>
             </w:r>
             <w:r>
               <w:rPr>
@@ -4913,7 +4907,7 @@
               <w:lang w:eastAsia="it-IT"/>
             </w:rPr>
           </w:pPr>
-          <w:hyperlink w:anchor="_Toc470892974" w:history="1">
+          <w:hyperlink w:anchor="_Toc470955120" w:history="1">
             <w:r>
               <w:rPr>
                 <w:rStyle w:val="Collegamentoipertestuale"/>
@@ -4963,7 +4957,7 @@
                 <w:noProof/>
                 <w:webHidden/>
               </w:rPr>
-              <w:instrText xml:space="preserve"> PAGEREF _Toc470892974 \h </w:instrText>
+              <w:instrText xml:space="preserve"> PAGEREF _Toc470955120 \h </w:instrText>
             </w:r>
             <w:r>
               <w:rPr>
@@ -5011,7 +5005,7 @@
               <w:lang w:eastAsia="it-IT"/>
             </w:rPr>
           </w:pPr>
-          <w:hyperlink w:anchor="_Toc470892975" w:history="1">
+          <w:hyperlink w:anchor="_Toc470955121" w:history="1">
             <w:r>
               <w:rPr>
                 <w:rStyle w:val="Collegamentoipertestuale"/>
@@ -5061,7 +5055,7 @@
                 <w:noProof/>
                 <w:webHidden/>
               </w:rPr>
-              <w:instrText xml:space="preserve"> PAGEREF _Toc470892975 \h </w:instrText>
+              <w:instrText xml:space="preserve"> PAGEREF _Toc470955121 \h </w:instrText>
             </w:r>
             <w:r>
               <w:rPr>
@@ -5107,7 +5101,7 @@
               <w:lang w:eastAsia="it-IT"/>
             </w:rPr>
           </w:pPr>
-          <w:hyperlink w:anchor="_Toc470892976" w:history="1">
+          <w:hyperlink w:anchor="_Toc470955122" w:history="1">
             <w:r>
               <w:rPr>
                 <w:rStyle w:val="Collegamentoipertestuale"/>
@@ -5157,7 +5151,7 @@
                 <w:noProof/>
                 <w:webHidden/>
               </w:rPr>
-              <w:instrText xml:space="preserve"> PAGEREF _Toc470892976 \h </w:instrText>
+              <w:instrText xml:space="preserve"> PAGEREF _Toc470955122 \h </w:instrText>
             </w:r>
             <w:r>
               <w:rPr>
@@ -5203,7 +5197,7 @@
               <w:lang w:eastAsia="it-IT"/>
             </w:rPr>
           </w:pPr>
-          <w:hyperlink w:anchor="_Toc470892977" w:history="1">
+          <w:hyperlink w:anchor="_Toc470955123" w:history="1">
             <w:r>
               <w:rPr>
                 <w:rStyle w:val="Collegamentoipertestuale"/>
@@ -5253,7 +5247,7 @@
                 <w:noProof/>
                 <w:webHidden/>
               </w:rPr>
-              <w:instrText xml:space="preserve"> PAGEREF _Toc470892977 \h </w:instrText>
+              <w:instrText xml:space="preserve"> PAGEREF _Toc470955123 \h </w:instrText>
             </w:r>
             <w:r>
               <w:rPr>
@@ -5299,7 +5293,7 @@
               <w:lang w:eastAsia="it-IT"/>
             </w:rPr>
           </w:pPr>
-          <w:hyperlink w:anchor="_Toc470892978" w:history="1">
+          <w:hyperlink w:anchor="_Toc470955124" w:history="1">
             <w:r>
               <w:rPr>
                 <w:rStyle w:val="Collegamentoipertestuale"/>
@@ -5349,7 +5343,7 @@
                 <w:noProof/>
                 <w:webHidden/>
               </w:rPr>
-              <w:instrText xml:space="preserve"> PAGEREF _Toc470892978 \h </w:instrText>
+              <w:instrText xml:space="preserve"> PAGEREF _Toc470955124 \h </w:instrText>
             </w:r>
             <w:r>
               <w:rPr>
@@ -5395,7 +5389,7 @@
               <w:lang w:eastAsia="it-IT"/>
             </w:rPr>
           </w:pPr>
-          <w:hyperlink w:anchor="_Toc470892979" w:history="1">
+          <w:hyperlink w:anchor="_Toc470955125" w:history="1">
             <w:r>
               <w:rPr>
                 <w:rStyle w:val="Collegamentoipertestuale"/>
@@ -5445,7 +5439,7 @@
                 <w:noProof/>
                 <w:webHidden/>
               </w:rPr>
-              <w:instrText xml:space="preserve"> PAGEREF _Toc470892979 \h </w:instrText>
+              <w:instrText xml:space="preserve"> PAGEREF _Toc470955125 \h </w:instrText>
             </w:r>
             <w:r>
               <w:rPr>
@@ -5491,7 +5485,7 @@
               <w:lang w:eastAsia="it-IT"/>
             </w:rPr>
           </w:pPr>
-          <w:hyperlink w:anchor="_Toc470892980" w:history="1">
+          <w:hyperlink w:anchor="_Toc470955126" w:history="1">
             <w:r>
               <w:rPr>
                 <w:rStyle w:val="Collegamentoipertestuale"/>
@@ -5541,7 +5535,7 @@
                 <w:noProof/>
                 <w:webHidden/>
               </w:rPr>
-              <w:instrText xml:space="preserve"> PAGEREF _Toc470892980 \h </w:instrText>
+              <w:instrText xml:space="preserve"> PAGEREF _Toc470955126 \h </w:instrText>
             </w:r>
             <w:r>
               <w:rPr>
@@ -5587,7 +5581,7 @@
               <w:lang w:eastAsia="it-IT"/>
             </w:rPr>
           </w:pPr>
-          <w:hyperlink w:anchor="_Toc470892981" w:history="1">
+          <w:hyperlink w:anchor="_Toc470955127" w:history="1">
             <w:r>
               <w:rPr>
                 <w:rStyle w:val="Collegamentoipertestuale"/>
@@ -5637,7 +5631,7 @@
                 <w:noProof/>
                 <w:webHidden/>
               </w:rPr>
-              <w:instrText xml:space="preserve"> PAGEREF _Toc470892981 \h </w:instrText>
+              <w:instrText xml:space="preserve"> PAGEREF _Toc470955127 \h </w:instrText>
             </w:r>
             <w:r>
               <w:rPr>
@@ -5683,7 +5677,7 @@
               <w:lang w:eastAsia="it-IT"/>
             </w:rPr>
           </w:pPr>
-          <w:hyperlink w:anchor="_Toc470892982" w:history="1">
+          <w:hyperlink w:anchor="_Toc470955128" w:history="1">
             <w:r>
               <w:rPr>
                 <w:rStyle w:val="Collegamentoipertestuale"/>
@@ -5712,7 +5706,7 @@
                 <w:noProof/>
                 <w:lang w:eastAsia="it-IT"/>
               </w:rPr>
-              <w:t>Test procedure: View Client</w:t>
+              <w:t>Test procedure: View Client interaction</w:t>
             </w:r>
             <w:r>
               <w:rPr>
@@ -5733,7 +5727,7 @@
                 <w:noProof/>
                 <w:webHidden/>
               </w:rPr>
-              <w:instrText xml:space="preserve"> PAGEREF _Toc470892982 \h </w:instrText>
+              <w:instrText xml:space="preserve"> PAGEREF _Toc470955128 \h </w:instrText>
             </w:r>
             <w:r>
               <w:rPr>
@@ -5779,7 +5773,7 @@
               <w:lang w:eastAsia="it-IT"/>
             </w:rPr>
           </w:pPr>
-          <w:hyperlink w:anchor="_Toc470892983" w:history="1">
+          <w:hyperlink w:anchor="_Toc470955129" w:history="1">
             <w:r>
               <w:rPr>
                 <w:rStyle w:val="Collegamentoipertestuale"/>
@@ -5808,7 +5802,7 @@
                 <w:noProof/>
                 <w:lang w:eastAsia="it-IT"/>
               </w:rPr>
-              <w:t>Test procedure: Request Manager</w:t>
+              <w:t>Test procedure: Request Manager interaction</w:t>
             </w:r>
             <w:r>
               <w:rPr>
@@ -5829,7 +5823,7 @@
                 <w:noProof/>
                 <w:webHidden/>
               </w:rPr>
-              <w:instrText xml:space="preserve"> PAGEREF _Toc470892983 \h </w:instrText>
+              <w:instrText xml:space="preserve"> PAGEREF _Toc470955129 \h </w:instrText>
             </w:r>
             <w:r>
               <w:rPr>
@@ -5875,7 +5869,7 @@
               <w:lang w:eastAsia="it-IT"/>
             </w:rPr>
           </w:pPr>
-          <w:hyperlink w:anchor="_Toc470892984" w:history="1">
+          <w:hyperlink w:anchor="_Toc470955130" w:history="1">
             <w:r>
               <w:rPr>
                 <w:rStyle w:val="Collegamentoipertestuale"/>
@@ -5904,7 +5898,7 @@
                 <w:noProof/>
                 <w:lang w:eastAsia="it-IT"/>
               </w:rPr>
-              <w:t>Test procedure: Reservation Manager</w:t>
+              <w:t>Test procedure: Reservation Manager interaction</w:t>
             </w:r>
             <w:r>
               <w:rPr>
@@ -5925,7 +5919,7 @@
                 <w:noProof/>
                 <w:webHidden/>
               </w:rPr>
-              <w:instrText xml:space="preserve"> PAGEREF _Toc470892984 \h </w:instrText>
+              <w:instrText xml:space="preserve"> PAGEREF _Toc470955130 \h </w:instrText>
             </w:r>
             <w:r>
               <w:rPr>
@@ -5971,7 +5965,7 @@
               <w:lang w:eastAsia="it-IT"/>
             </w:rPr>
           </w:pPr>
-          <w:hyperlink w:anchor="_Toc470892985" w:history="1">
+          <w:hyperlink w:anchor="_Toc470955131" w:history="1">
             <w:r>
               <w:rPr>
                 <w:rStyle w:val="Collegamentoipertestuale"/>
@@ -6000,7 +5994,7 @@
                 <w:noProof/>
                 <w:lang w:eastAsia="it-IT"/>
               </w:rPr>
-              <w:t>Test procedure: Ride Manager</w:t>
+              <w:t>Test procedure: Ride Manager interaction</w:t>
             </w:r>
             <w:r>
               <w:rPr>
@@ -6021,7 +6015,7 @@
                 <w:noProof/>
                 <w:webHidden/>
               </w:rPr>
-              <w:instrText xml:space="preserve"> PAGEREF _Toc470892985 \h </w:instrText>
+              <w:instrText xml:space="preserve"> PAGEREF _Toc470955131 \h </w:instrText>
             </w:r>
             <w:r>
               <w:rPr>
@@ -6067,7 +6061,7 @@
               <w:lang w:eastAsia="it-IT"/>
             </w:rPr>
           </w:pPr>
-          <w:hyperlink w:anchor="_Toc470892986" w:history="1">
+          <w:hyperlink w:anchor="_Toc470955132" w:history="1">
             <w:r>
               <w:rPr>
                 <w:rStyle w:val="Collegamentoipertestuale"/>
@@ -6096,7 +6090,7 @@
                 <w:noProof/>
                 <w:lang w:eastAsia="it-IT"/>
               </w:rPr>
-              <w:t>Test procedure: Car Manager</w:t>
+              <w:t>Test procedure: Car Manager interaction</w:t>
             </w:r>
             <w:r>
               <w:rPr>
@@ -6117,7 +6111,7 @@
                 <w:noProof/>
                 <w:webHidden/>
               </w:rPr>
-              <w:instrText xml:space="preserve"> PAGEREF _Toc470892986 \h </w:instrText>
+              <w:instrText xml:space="preserve"> PAGEREF _Toc470955132 \h </w:instrText>
             </w:r>
             <w:r>
               <w:rPr>
@@ -6163,7 +6157,7 @@
               <w:lang w:eastAsia="it-IT"/>
             </w:rPr>
           </w:pPr>
-          <w:hyperlink w:anchor="_Toc470892987" w:history="1">
+          <w:hyperlink w:anchor="_Toc470955133" w:history="1">
             <w:r>
               <w:rPr>
                 <w:rStyle w:val="Collegamentoipertestuale"/>
@@ -6192,7 +6186,7 @@
                 <w:noProof/>
                 <w:lang w:eastAsia="it-IT"/>
               </w:rPr>
-              <w:t>Test procedure: Payment Manager</w:t>
+              <w:t>Test procedure: Payment Manager interaction</w:t>
             </w:r>
             <w:r>
               <w:rPr>
@@ -6213,7 +6207,7 @@
                 <w:noProof/>
                 <w:webHidden/>
               </w:rPr>
-              <w:instrText xml:space="preserve"> PAGEREF _Toc470892987 \h </w:instrText>
+              <w:instrText xml:space="preserve"> PAGEREF _Toc470955133 \h </w:instrText>
             </w:r>
             <w:r>
               <w:rPr>
@@ -6259,7 +6253,7 @@
               <w:lang w:eastAsia="it-IT"/>
             </w:rPr>
           </w:pPr>
-          <w:hyperlink w:anchor="_Toc470892988" w:history="1">
+          <w:hyperlink w:anchor="_Toc470955134" w:history="1">
             <w:r>
               <w:rPr>
                 <w:rStyle w:val="Collegamentoipertestuale"/>
@@ -6288,7 +6282,7 @@
                 <w:noProof/>
                 <w:lang w:eastAsia="it-IT"/>
               </w:rPr>
-              <w:t>Test procedure: Car (Green e-box)</w:t>
+              <w:t>Test procedure: Car (Green e-box) interaction</w:t>
             </w:r>
             <w:r>
               <w:rPr>
@@ -6309,7 +6303,7 @@
                 <w:noProof/>
                 <w:webHidden/>
               </w:rPr>
-              <w:instrText xml:space="preserve"> PAGEREF _Toc470892988 \h </w:instrText>
+              <w:instrText xml:space="preserve"> PAGEREF _Toc470955134 \h </w:instrText>
             </w:r>
             <w:r>
               <w:rPr>
@@ -6355,7 +6349,7 @@
               <w:lang w:eastAsia="it-IT"/>
             </w:rPr>
           </w:pPr>
-          <w:hyperlink w:anchor="_Toc470892989" w:history="1">
+          <w:hyperlink w:anchor="_Toc470955135" w:history="1">
             <w:r>
               <w:rPr>
                 <w:rStyle w:val="Collegamentoipertestuale"/>
@@ -6405,7 +6399,7 @@
                 <w:noProof/>
                 <w:webHidden/>
               </w:rPr>
-              <w:instrText xml:space="preserve"> PAGEREF _Toc470892989 \h </w:instrText>
+              <w:instrText xml:space="preserve"> PAGEREF _Toc470955135 \h </w:instrText>
             </w:r>
             <w:r>
               <w:rPr>
@@ -6451,7 +6445,7 @@
               <w:lang w:eastAsia="it-IT"/>
             </w:rPr>
           </w:pPr>
-          <w:hyperlink w:anchor="_Toc470892990" w:history="1">
+          <w:hyperlink w:anchor="_Toc470955136" w:history="1">
             <w:r>
               <w:rPr>
                 <w:rStyle w:val="Collegamentoipertestuale"/>
@@ -6501,7 +6495,7 @@
                 <w:noProof/>
                 <w:webHidden/>
               </w:rPr>
-              <w:instrText xml:space="preserve"> PAGEREF _Toc470892990 \h </w:instrText>
+              <w:instrText xml:space="preserve"> PAGEREF _Toc470955136 \h </w:instrText>
             </w:r>
             <w:r>
               <w:rPr>
@@ -6547,7 +6541,7 @@
               <w:lang w:eastAsia="it-IT"/>
             </w:rPr>
           </w:pPr>
-          <w:hyperlink w:anchor="_Toc470892991" w:history="1">
+          <w:hyperlink w:anchor="_Toc470955137" w:history="1">
             <w:r>
               <w:rPr>
                 <w:rStyle w:val="Collegamentoipertestuale"/>
@@ -6597,7 +6591,7 @@
                 <w:noProof/>
                 <w:webHidden/>
               </w:rPr>
-              <w:instrText xml:space="preserve"> PAGEREF _Toc470892991 \h </w:instrText>
+              <w:instrText xml:space="preserve"> PAGEREF _Toc470955137 \h </w:instrText>
             </w:r>
             <w:r>
               <w:rPr>
@@ -6643,7 +6637,7 @@
               <w:lang w:eastAsia="it-IT"/>
             </w:rPr>
           </w:pPr>
-          <w:hyperlink w:anchor="_Toc470892992" w:history="1">
+          <w:hyperlink w:anchor="_Toc470955138" w:history="1">
             <w:r>
               <w:rPr>
                 <w:rStyle w:val="Collegamentoipertestuale"/>
@@ -6693,7 +6687,7 @@
                 <w:noProof/>
                 <w:webHidden/>
               </w:rPr>
-              <w:instrText xml:space="preserve"> PAGEREF _Toc470892992 \h </w:instrText>
+              <w:instrText xml:space="preserve"> PAGEREF _Toc470955138 \h </w:instrText>
             </w:r>
             <w:r>
               <w:rPr>
@@ -6739,7 +6733,7 @@
               <w:lang w:eastAsia="it-IT"/>
             </w:rPr>
           </w:pPr>
-          <w:hyperlink w:anchor="_Toc470892993" w:history="1">
+          <w:hyperlink w:anchor="_Toc470955139" w:history="1">
             <w:r>
               <w:rPr>
                 <w:rStyle w:val="Collegamentoipertestuale"/>
@@ -6787,7 +6781,7 @@
                 <w:noProof/>
                 <w:webHidden/>
               </w:rPr>
-              <w:instrText xml:space="preserve"> PAGEREF _Toc470892993 \h </w:instrText>
+              <w:instrText xml:space="preserve"> PAGEREF _Toc470955139 \h </w:instrText>
             </w:r>
             <w:r>
               <w:rPr>
@@ -6833,7 +6827,7 @@
               <w:lang w:eastAsia="it-IT"/>
             </w:rPr>
           </w:pPr>
-          <w:hyperlink w:anchor="_Toc470892994" w:history="1">
+          <w:hyperlink w:anchor="_Toc470955140" w:history="1">
             <w:r>
               <w:rPr>
                 <w:rStyle w:val="Collegamentoipertestuale"/>
@@ -6881,7 +6875,7 @@
                 <w:noProof/>
                 <w:webHidden/>
               </w:rPr>
-              <w:instrText xml:space="preserve"> PAGEREF _Toc470892994 \h </w:instrText>
+              <w:instrText xml:space="preserve"> PAGEREF _Toc470955140 \h </w:instrText>
             </w:r>
             <w:r>
               <w:rPr>
@@ -6929,7 +6923,7 @@
               <w:lang w:eastAsia="it-IT"/>
             </w:rPr>
           </w:pPr>
-          <w:hyperlink w:anchor="_Toc470892995" w:history="1">
+          <w:hyperlink w:anchor="_Toc470955141" w:history="1">
             <w:r>
               <w:rPr>
                 <w:rStyle w:val="Collegamentoipertestuale"/>
@@ -6979,7 +6973,7 @@
                 <w:noProof/>
                 <w:webHidden/>
               </w:rPr>
-              <w:instrText xml:space="preserve"> PAGEREF _Toc470892995 \h </w:instrText>
+              <w:instrText xml:space="preserve"> PAGEREF _Toc470955141 \h </w:instrText>
             </w:r>
             <w:r>
               <w:rPr>
@@ -7027,7 +7021,7 @@
               <w:lang w:eastAsia="it-IT"/>
             </w:rPr>
           </w:pPr>
-          <w:hyperlink w:anchor="_Toc470892996" w:history="1">
+          <w:hyperlink w:anchor="_Toc470955142" w:history="1">
             <w:r>
               <w:rPr>
                 <w:rStyle w:val="Collegamentoipertestuale"/>
@@ -7077,7 +7071,7 @@
                 <w:noProof/>
                 <w:webHidden/>
               </w:rPr>
-              <w:instrText xml:space="preserve"> PAGEREF _Toc470892996 \h </w:instrText>
+              <w:instrText xml:space="preserve"> PAGEREF _Toc470955142 \h </w:instrText>
             </w:r>
             <w:r>
               <w:rPr>
@@ -7125,7 +7119,7 @@
               <w:lang w:eastAsia="it-IT"/>
             </w:rPr>
           </w:pPr>
-          <w:hyperlink w:anchor="_Toc470892997" w:history="1">
+          <w:hyperlink w:anchor="_Toc470955143" w:history="1">
             <w:r>
               <w:rPr>
                 <w:rStyle w:val="Collegamentoipertestuale"/>
@@ -7175,7 +7169,7 @@
                 <w:noProof/>
                 <w:webHidden/>
               </w:rPr>
-              <w:instrText xml:space="preserve"> PAGEREF _Toc470892997 \h </w:instrText>
+              <w:instrText xml:space="preserve"> PAGEREF _Toc470955143 \h </w:instrText>
             </w:r>
             <w:r>
               <w:rPr>
@@ -7221,7 +7215,7 @@
               <w:lang w:eastAsia="it-IT"/>
             </w:rPr>
           </w:pPr>
-          <w:hyperlink w:anchor="_Toc470892998" w:history="1">
+          <w:hyperlink w:anchor="_Toc470955144" w:history="1">
             <w:r>
               <w:rPr>
                 <w:rStyle w:val="Collegamentoipertestuale"/>
@@ -7269,7 +7263,7 @@
                 <w:noProof/>
                 <w:webHidden/>
               </w:rPr>
-              <w:instrText xml:space="preserve"> PAGEREF _Toc470892998 \h </w:instrText>
+              <w:instrText xml:space="preserve"> PAGEREF _Toc470955144 \h </w:instrText>
             </w:r>
             <w:r>
               <w:rPr>
@@ -7317,7 +7311,7 @@
               <w:lang w:eastAsia="it-IT"/>
             </w:rPr>
           </w:pPr>
-          <w:hyperlink w:anchor="_Toc470892999" w:history="1">
+          <w:hyperlink w:anchor="_Toc470955145" w:history="1">
             <w:r>
               <w:rPr>
                 <w:rStyle w:val="Collegamentoipertestuale"/>
@@ -7367,7 +7361,7 @@
                 <w:noProof/>
                 <w:webHidden/>
               </w:rPr>
-              <w:instrText xml:space="preserve"> PAGEREF _Toc470892999 \h </w:instrText>
+              <w:instrText xml:space="preserve"> PAGEREF _Toc470955145 \h </w:instrText>
             </w:r>
             <w:r>
               <w:rPr>
@@ -7414,7 +7408,7 @@
               <w:lang w:eastAsia="it-IT"/>
             </w:rPr>
           </w:pPr>
-          <w:hyperlink w:anchor="_Toc470893000" w:history="1">
+          <w:hyperlink w:anchor="_Toc470955146" w:history="1">
             <w:r>
               <w:rPr>
                 <w:rStyle w:val="Collegamentoipertestuale"/>
@@ -7443,7 +7437,7 @@
                 <w:noProof/>
                 <w:webHidden/>
               </w:rPr>
-              <w:instrText xml:space="preserve"> PAGEREF _Toc470893000 \h </w:instrText>
+              <w:instrText xml:space="preserve"> PAGEREF _Toc470955146 \h </w:instrText>
             </w:r>
             <w:r>
               <w:rPr>
@@ -7491,7 +7485,7 @@
               <w:lang w:eastAsia="it-IT"/>
             </w:rPr>
           </w:pPr>
-          <w:hyperlink w:anchor="_Toc470893001" w:history="1">
+          <w:hyperlink w:anchor="_Toc470955147" w:history="1">
             <w:r>
               <w:rPr>
                 <w:rStyle w:val="Collegamentoipertestuale"/>
@@ -7541,7 +7535,7 @@
                 <w:noProof/>
                 <w:webHidden/>
               </w:rPr>
-              <w:instrText xml:space="preserve"> PAGEREF _Toc470893001 \h </w:instrText>
+              <w:instrText xml:space="preserve"> PAGEREF _Toc470955147 \h </w:instrText>
             </w:r>
             <w:r>
               <w:rPr>
@@ -7589,7 +7583,7 @@
               <w:lang w:eastAsia="it-IT"/>
             </w:rPr>
           </w:pPr>
-          <w:hyperlink w:anchor="_Toc470893002" w:history="1">
+          <w:hyperlink w:anchor="_Toc470955148" w:history="1">
             <w:r>
               <w:rPr>
                 <w:rStyle w:val="Collegamentoipertestuale"/>
@@ -7639,7 +7633,7 @@
                 <w:noProof/>
                 <w:webHidden/>
               </w:rPr>
-              <w:instrText xml:space="preserve"> PAGEREF _Toc470893002 \h </w:instrText>
+              <w:instrText xml:space="preserve"> PAGEREF _Toc470955148 \h </w:instrText>
             </w:r>
             <w:r>
               <w:rPr>
@@ -7735,7 +7729,8 @@
           <w:lang w:eastAsia="it-IT"/>
         </w:rPr>
       </w:pPr>
-      <w:bookmarkStart w:id="1" w:name="_Toc470892928"/>
+      <w:bookmarkStart w:id="1" w:name="_Toc470953840"/>
+      <w:bookmarkStart w:id="2" w:name="_Toc470955074"/>
       <w:r>
         <w:rPr>
           <w:rFonts w:eastAsia="Times New Roman" w:cs="Times New Roman"/>
@@ -7749,6 +7744,7 @@
         <w:t>Introduction</w:t>
       </w:r>
       <w:bookmarkEnd w:id="1"/>
+      <w:bookmarkEnd w:id="2"/>
     </w:p>
     <w:p>
       <w:pPr>
@@ -7779,7 +7775,8 @@
           <w:lang w:eastAsia="it-IT"/>
         </w:rPr>
       </w:pPr>
-      <w:bookmarkStart w:id="2" w:name="_Toc470892929"/>
+      <w:bookmarkStart w:id="3" w:name="_Toc470953841"/>
+      <w:bookmarkStart w:id="4" w:name="_Toc470955075"/>
       <w:r>
         <w:rPr>
           <w:rFonts w:eastAsia="Times New Roman" w:cs="Times New Roman"/>
@@ -7790,7 +7787,8 @@
         </w:rPr>
         <w:t>Revision History</w:t>
       </w:r>
-      <w:bookmarkEnd w:id="2"/>
+      <w:bookmarkEnd w:id="3"/>
+      <w:bookmarkEnd w:id="4"/>
     </w:p>
     <w:p>
       <w:pPr>
@@ -8014,7 +8012,8 @@
           <w:lang w:eastAsia="it-IT"/>
         </w:rPr>
       </w:pPr>
-      <w:bookmarkStart w:id="3" w:name="_Toc470892930"/>
+      <w:bookmarkStart w:id="5" w:name="_Toc470953842"/>
+      <w:bookmarkStart w:id="6" w:name="_Toc470955076"/>
       <w:r>
         <w:rPr>
           <w:rFonts w:eastAsia="Times New Roman" w:cs="Times New Roman"/>
@@ -8025,7 +8024,8 @@
         </w:rPr>
         <w:t>Purpose and Scope</w:t>
       </w:r>
-      <w:bookmarkEnd w:id="3"/>
+      <w:bookmarkEnd w:id="5"/>
+      <w:bookmarkEnd w:id="6"/>
     </w:p>
     <w:p>
       <w:pPr>
@@ -8211,7 +8211,8 @@
           <w:lang w:eastAsia="it-IT"/>
         </w:rPr>
       </w:pPr>
-      <w:bookmarkStart w:id="4" w:name="_Toc470892931"/>
+      <w:bookmarkStart w:id="7" w:name="_Toc470953843"/>
+      <w:bookmarkStart w:id="8" w:name="_Toc470955077"/>
       <w:r>
         <w:rPr>
           <w:rFonts w:eastAsia="Times New Roman" w:cs="Times New Roman"/>
@@ -8223,7 +8224,8 @@
         <w:lastRenderedPageBreak/>
         <w:t>List of Definitions and Abbreviations</w:t>
       </w:r>
-      <w:bookmarkEnd w:id="4"/>
+      <w:bookmarkEnd w:id="7"/>
+      <w:bookmarkEnd w:id="8"/>
     </w:p>
     <w:p>
       <w:pPr>
@@ -8261,6 +8263,13 @@
         </w:rPr>
         <w:t>RASD: Requirements Analysis and Specification Document</w:t>
       </w:r>
+      <w:r>
+        <w:rPr>
+          <w:rFonts w:eastAsia="Times New Roman" w:cs="Times New Roman"/>
+          <w:lang w:eastAsia="it-IT"/>
+        </w:rPr>
+        <w:t>.</w:t>
+      </w:r>
     </w:p>
     <w:p>
       <w:pPr>
@@ -8281,6 +8290,13 @@
         </w:rPr>
         <w:t>DD: Design Document</w:t>
       </w:r>
+      <w:r>
+        <w:rPr>
+          <w:rFonts w:eastAsia="Times New Roman" w:cs="Times New Roman"/>
+          <w:lang w:eastAsia="it-IT"/>
+        </w:rPr>
+        <w:t>.</w:t>
+      </w:r>
     </w:p>
     <w:p>
       <w:pPr>
@@ -8328,6 +8344,13 @@
         </w:rPr>
         <w:t>CU: Control Unit of a car</w:t>
       </w:r>
+      <w:r>
+        <w:rPr>
+          <w:rFonts w:eastAsia="Times New Roman" w:cs="Times New Roman"/>
+          <w:lang w:eastAsia="it-IT"/>
+        </w:rPr>
+        <w:t>.</w:t>
+      </w:r>
     </w:p>
     <w:p>
       <w:pPr>
@@ -8347,6 +8370,13 @@
           <w:lang w:eastAsia="it-IT"/>
         </w:rPr>
         <w:t>API: Application Programming Interface</w:t>
+      </w:r>
+      <w:r>
+        <w:rPr>
+          <w:rFonts w:eastAsia="Times New Roman" w:cs="Times New Roman"/>
+          <w:lang w:eastAsia="it-IT"/>
+        </w:rPr>
+        <w:t>.</w:t>
       </w:r>
     </w:p>
     <w:p>
@@ -8490,7 +8520,8 @@
           <w:lang w:eastAsia="it-IT"/>
         </w:rPr>
       </w:pPr>
-      <w:bookmarkStart w:id="5" w:name="_Toc470892932"/>
+      <w:bookmarkStart w:id="9" w:name="_Toc470953844"/>
+      <w:bookmarkStart w:id="10" w:name="_Toc470955078"/>
       <w:r>
         <w:rPr>
           <w:rFonts w:eastAsia="Times New Roman" w:cs="Times New Roman"/>
@@ -8501,7 +8532,8 @@
         </w:rPr>
         <w:t>List of Reference Documents</w:t>
       </w:r>
-      <w:bookmarkEnd w:id="5"/>
+      <w:bookmarkEnd w:id="9"/>
+      <w:bookmarkEnd w:id="10"/>
     </w:p>
     <w:p>
       <w:pPr>
@@ -8600,7 +8632,8 @@
           <w:lang w:eastAsia="it-IT"/>
         </w:rPr>
       </w:pPr>
-      <w:bookmarkStart w:id="6" w:name="_Toc470892933"/>
+      <w:bookmarkStart w:id="11" w:name="_Toc470953845"/>
+      <w:bookmarkStart w:id="12" w:name="_Toc470955079"/>
       <w:r>
         <w:rPr>
           <w:rFonts w:eastAsia="Times New Roman" w:cs="Times New Roman"/>
@@ -8612,7 +8645,8 @@
         <w:lastRenderedPageBreak/>
         <w:t>Integration Strategy</w:t>
       </w:r>
-      <w:bookmarkEnd w:id="6"/>
+      <w:bookmarkEnd w:id="11"/>
+      <w:bookmarkEnd w:id="12"/>
     </w:p>
     <w:p>
       <w:pPr>
@@ -8641,7 +8675,8 @@
           <w:lang w:eastAsia="it-IT"/>
         </w:rPr>
       </w:pPr>
-      <w:bookmarkStart w:id="7" w:name="_Toc470892934"/>
+      <w:bookmarkStart w:id="13" w:name="_Toc470953846"/>
+      <w:bookmarkStart w:id="14" w:name="_Toc470955080"/>
       <w:r>
         <w:rPr>
           <w:rFonts w:eastAsia="Times New Roman" w:cs="Times New Roman"/>
@@ -8652,7 +8687,8 @@
         </w:rPr>
         <w:t>Entry Criteria</w:t>
       </w:r>
-      <w:bookmarkEnd w:id="7"/>
+      <w:bookmarkEnd w:id="13"/>
+      <w:bookmarkEnd w:id="14"/>
     </w:p>
     <w:p>
       <w:pPr>
@@ -8930,7 +8966,8 @@
           <w:lang w:eastAsia="it-IT"/>
         </w:rPr>
       </w:pPr>
-      <w:bookmarkStart w:id="8" w:name="_Toc470892935"/>
+      <w:bookmarkStart w:id="15" w:name="_Toc470953847"/>
+      <w:bookmarkStart w:id="16" w:name="_Toc470955081"/>
       <w:r>
         <w:rPr>
           <w:rFonts w:eastAsia="Times New Roman" w:cs="Times New Roman"/>
@@ -8942,7 +8979,8 @@
         <w:lastRenderedPageBreak/>
         <w:t>Elements to be Integrated</w:t>
       </w:r>
-      <w:bookmarkEnd w:id="8"/>
+      <w:bookmarkEnd w:id="15"/>
+      <w:bookmarkEnd w:id="16"/>
     </w:p>
     <w:p>
       <w:pPr>
@@ -8973,7 +9011,8 @@
           <w:lang w:eastAsia="it-IT"/>
         </w:rPr>
       </w:pPr>
-      <w:bookmarkStart w:id="9" w:name="_Toc470892936"/>
+      <w:bookmarkStart w:id="17" w:name="_Toc470953848"/>
+      <w:bookmarkStart w:id="18" w:name="_Toc470955082"/>
       <w:r>
         <w:rPr>
           <w:rFonts w:eastAsia="Times New Roman" w:cs="Times New Roman"/>
@@ -8984,7 +9023,8 @@
         </w:rPr>
         <w:t>High Level Components Integration</w:t>
       </w:r>
-      <w:bookmarkEnd w:id="9"/>
+      <w:bookmarkEnd w:id="17"/>
+      <w:bookmarkEnd w:id="18"/>
     </w:p>
     <w:p>
       <w:pPr>
@@ -9128,7 +9168,8 @@
           <w:lang w:eastAsia="it-IT"/>
         </w:rPr>
       </w:pPr>
-      <w:bookmarkStart w:id="10" w:name="_Toc470892937"/>
+      <w:bookmarkStart w:id="19" w:name="_Toc470953849"/>
+      <w:bookmarkStart w:id="20" w:name="_Toc470955083"/>
       <w:r>
         <w:rPr>
           <w:rFonts w:eastAsia="Times New Roman" w:cs="Times New Roman"/>
@@ -9140,7 +9181,8 @@
         <w:lastRenderedPageBreak/>
         <w:t>Components Integration Table</w:t>
       </w:r>
-      <w:bookmarkEnd w:id="10"/>
+      <w:bookmarkEnd w:id="19"/>
+      <w:bookmarkEnd w:id="20"/>
     </w:p>
     <w:p>
       <w:pPr>
@@ -12065,7 +12107,8 @@
           <w:lang w:eastAsia="it-IT"/>
         </w:rPr>
       </w:pPr>
-      <w:bookmarkStart w:id="11" w:name="_Toc470892938"/>
+      <w:bookmarkStart w:id="21" w:name="_Toc470953850"/>
+      <w:bookmarkStart w:id="22" w:name="_Toc470955084"/>
       <w:r>
         <w:rPr>
           <w:rFonts w:eastAsia="Times New Roman" w:cs="Times New Roman"/>
@@ -12077,7 +12120,8 @@
         <w:lastRenderedPageBreak/>
         <w:t>Integration Testing Strategy</w:t>
       </w:r>
-      <w:bookmarkEnd w:id="11"/>
+      <w:bookmarkEnd w:id="21"/>
+      <w:bookmarkEnd w:id="22"/>
     </w:p>
     <w:p>
       <w:pPr>
@@ -12191,7 +12235,8 @@
           <w:lang w:eastAsia="it-IT"/>
         </w:rPr>
       </w:pPr>
-      <w:bookmarkStart w:id="12" w:name="_Toc470892939"/>
+      <w:bookmarkStart w:id="23" w:name="_Toc470953851"/>
+      <w:bookmarkStart w:id="24" w:name="_Toc470955085"/>
       <w:r>
         <w:rPr>
           <w:rFonts w:eastAsia="Times New Roman" w:cs="Times New Roman"/>
@@ -12202,7 +12247,8 @@
         </w:rPr>
         <w:t>Sequence of Component/Function Integration</w:t>
       </w:r>
-      <w:bookmarkEnd w:id="12"/>
+      <w:bookmarkEnd w:id="23"/>
+      <w:bookmarkEnd w:id="24"/>
     </w:p>
     <w:p>
       <w:pPr>
@@ -12233,7 +12279,8 @@
           <w:lang w:eastAsia="it-IT"/>
         </w:rPr>
       </w:pPr>
-      <w:bookmarkStart w:id="13" w:name="_Toc470892940"/>
+      <w:bookmarkStart w:id="25" w:name="_Toc470953852"/>
+      <w:bookmarkStart w:id="26" w:name="_Toc470955086"/>
       <w:r>
         <w:rPr>
           <w:rFonts w:eastAsia="Times New Roman" w:cs="Times New Roman"/>
@@ -12264,7 +12311,8 @@
         </w:rPr>
         <w:t xml:space="preserve"> Sub-System</w:t>
       </w:r>
-      <w:bookmarkEnd w:id="13"/>
+      <w:bookmarkEnd w:id="25"/>
+      <w:bookmarkEnd w:id="26"/>
     </w:p>
     <w:p>
       <w:pPr>
@@ -12369,7 +12417,8 @@
           <w:lang w:eastAsia="it-IT"/>
         </w:rPr>
       </w:pPr>
-      <w:bookmarkStart w:id="14" w:name="_Toc470892941"/>
+      <w:bookmarkStart w:id="27" w:name="_Toc470953853"/>
+      <w:bookmarkStart w:id="28" w:name="_Toc470955087"/>
       <w:r>
         <w:rPr>
           <w:rFonts w:eastAsia="Times New Roman" w:cs="Times New Roman"/>
@@ -12410,7 +12459,8 @@
         </w:rPr>
         <w:t xml:space="preserve"> Sub-System</w:t>
       </w:r>
-      <w:bookmarkEnd w:id="14"/>
+      <w:bookmarkEnd w:id="27"/>
+      <w:bookmarkEnd w:id="28"/>
     </w:p>
     <w:p>
       <w:pPr>
@@ -12528,7 +12578,8 @@
           <w:lang w:eastAsia="it-IT"/>
         </w:rPr>
       </w:pPr>
-      <w:bookmarkStart w:id="15" w:name="_Toc470892942"/>
+      <w:bookmarkStart w:id="29" w:name="_Toc470953854"/>
+      <w:bookmarkStart w:id="30" w:name="_Toc470955088"/>
       <w:r>
         <w:rPr>
           <w:rFonts w:eastAsia="Times New Roman" w:cs="Times New Roman"/>
@@ -12569,7 +12620,8 @@
         </w:rPr>
         <w:t xml:space="preserve"> Sub-System</w:t>
       </w:r>
-      <w:bookmarkEnd w:id="15"/>
+      <w:bookmarkEnd w:id="29"/>
+      <w:bookmarkEnd w:id="30"/>
     </w:p>
     <w:p>
       <w:pPr>
@@ -12700,7 +12752,8 @@
           <w:lang w:eastAsia="it-IT"/>
         </w:rPr>
       </w:pPr>
-      <w:bookmarkStart w:id="16" w:name="_Toc470892943"/>
+      <w:bookmarkStart w:id="31" w:name="_Toc470953855"/>
+      <w:bookmarkStart w:id="32" w:name="_Toc470955089"/>
       <w:r>
         <w:rPr>
           <w:rFonts w:eastAsia="Times New Roman" w:cs="Times New Roman"/>
@@ -12741,7 +12794,8 @@
         </w:rPr>
         <w:t xml:space="preserve"> Sub-System</w:t>
       </w:r>
-      <w:bookmarkEnd w:id="16"/>
+      <w:bookmarkEnd w:id="31"/>
+      <w:bookmarkEnd w:id="32"/>
     </w:p>
     <w:p>
       <w:pPr>
@@ -12878,7 +12932,8 @@
           <w:lang w:eastAsia="it-IT"/>
         </w:rPr>
       </w:pPr>
-      <w:bookmarkStart w:id="17" w:name="_Toc470892944"/>
+      <w:bookmarkStart w:id="33" w:name="_Toc470953856"/>
+      <w:bookmarkStart w:id="34" w:name="_Toc470955090"/>
       <w:r>
         <w:rPr>
           <w:rFonts w:eastAsia="Times New Roman" w:cs="Times New Roman"/>
@@ -12920,7 +12975,8 @@
         </w:rPr>
         <w:t xml:space="preserve"> Sub-System</w:t>
       </w:r>
-      <w:bookmarkEnd w:id="17"/>
+      <w:bookmarkEnd w:id="33"/>
+      <w:bookmarkEnd w:id="34"/>
     </w:p>
     <w:p>
       <w:pPr>
@@ -13063,7 +13119,8 @@
           <w:lang w:eastAsia="it-IT"/>
         </w:rPr>
       </w:pPr>
-      <w:bookmarkStart w:id="18" w:name="_Toc470892945"/>
+      <w:bookmarkStart w:id="35" w:name="_Toc470953857"/>
+      <w:bookmarkStart w:id="36" w:name="_Toc470955091"/>
       <w:r>
         <w:rPr>
           <w:rFonts w:eastAsia="Times New Roman" w:cs="Times New Roman"/>
@@ -13104,7 +13161,8 @@
         </w:rPr>
         <w:t xml:space="preserve"> Sub-System</w:t>
       </w:r>
-      <w:bookmarkEnd w:id="18"/>
+      <w:bookmarkEnd w:id="35"/>
+      <w:bookmarkEnd w:id="36"/>
     </w:p>
     <w:p>
       <w:pPr>
@@ -13235,7 +13293,8 @@
           <w:lang w:eastAsia="it-IT"/>
         </w:rPr>
       </w:pPr>
-      <w:bookmarkStart w:id="19" w:name="_Toc470892946"/>
+      <w:bookmarkStart w:id="37" w:name="_Toc470953858"/>
+      <w:bookmarkStart w:id="38" w:name="_Toc470955092"/>
       <w:r>
         <w:rPr>
           <w:rFonts w:eastAsia="Times New Roman" w:cs="Times New Roman"/>
@@ -13266,7 +13325,8 @@
         </w:rPr>
         <w:t>View Client</w:t>
       </w:r>
-      <w:bookmarkEnd w:id="19"/>
+      <w:bookmarkEnd w:id="37"/>
+      <w:bookmarkEnd w:id="38"/>
     </w:p>
     <w:p>
       <w:pPr>
@@ -13408,7 +13468,8 @@
           <w:lang w:eastAsia="it-IT"/>
         </w:rPr>
       </w:pPr>
-      <w:bookmarkStart w:id="20" w:name="_Toc470892947"/>
+      <w:bookmarkStart w:id="39" w:name="_Toc470953859"/>
+      <w:bookmarkStart w:id="40" w:name="_Toc470955093"/>
       <w:r>
         <w:rPr>
           <w:rFonts w:eastAsia="Times New Roman" w:cs="Times New Roman"/>
@@ -13429,7 +13490,8 @@
         </w:rPr>
         <w:t xml:space="preserve"> Request Manager</w:t>
       </w:r>
-      <w:bookmarkEnd w:id="20"/>
+      <w:bookmarkEnd w:id="39"/>
+      <w:bookmarkEnd w:id="40"/>
     </w:p>
     <w:p>
       <w:pPr>
@@ -13519,7 +13581,8 @@
           <w:lang w:eastAsia="it-IT"/>
         </w:rPr>
       </w:pPr>
-      <w:bookmarkStart w:id="21" w:name="_Toc470892948"/>
+      <w:bookmarkStart w:id="41" w:name="_Toc470953860"/>
+      <w:bookmarkStart w:id="42" w:name="_Toc470955094"/>
       <w:r>
         <w:rPr>
           <w:rFonts w:eastAsia="Times New Roman" w:cs="Times New Roman"/>
@@ -13541,7 +13604,8 @@
         </w:rPr>
         <w:t xml:space="preserve"> Reservation Manager</w:t>
       </w:r>
-      <w:bookmarkEnd w:id="21"/>
+      <w:bookmarkEnd w:id="41"/>
+      <w:bookmarkEnd w:id="42"/>
     </w:p>
     <w:p>
       <w:pPr>
@@ -13670,7 +13734,8 @@
           <w:lang w:eastAsia="it-IT"/>
         </w:rPr>
       </w:pPr>
-      <w:bookmarkStart w:id="22" w:name="_Toc470892949"/>
+      <w:bookmarkStart w:id="43" w:name="_Toc470953861"/>
+      <w:bookmarkStart w:id="44" w:name="_Toc470955095"/>
       <w:r>
         <w:rPr>
           <w:rFonts w:eastAsia="Times New Roman" w:cs="Times New Roman"/>
@@ -13691,7 +13756,8 @@
         </w:rPr>
         <w:t xml:space="preserve"> Ride Manager</w:t>
       </w:r>
-      <w:bookmarkEnd w:id="22"/>
+      <w:bookmarkEnd w:id="43"/>
+      <w:bookmarkEnd w:id="44"/>
     </w:p>
     <w:p>
       <w:pPr>
@@ -13829,7 +13895,8 @@
           <w:lang w:eastAsia="it-IT"/>
         </w:rPr>
       </w:pPr>
-      <w:bookmarkStart w:id="23" w:name="_Toc470892950"/>
+      <w:bookmarkStart w:id="45" w:name="_Toc470953862"/>
+      <w:bookmarkStart w:id="46" w:name="_Toc470955096"/>
       <w:r>
         <w:rPr>
           <w:rFonts w:eastAsia="Times New Roman" w:cs="Times New Roman"/>
@@ -13851,7 +13918,8 @@
         </w:rPr>
         <w:t xml:space="preserve"> Car Manager</w:t>
       </w:r>
-      <w:bookmarkEnd w:id="23"/>
+      <w:bookmarkEnd w:id="45"/>
+      <w:bookmarkEnd w:id="46"/>
     </w:p>
     <w:p>
       <w:pPr>
@@ -13982,7 +14050,8 @@
           <w:lang w:eastAsia="it-IT"/>
         </w:rPr>
       </w:pPr>
-      <w:bookmarkStart w:id="24" w:name="_Toc470892951"/>
+      <w:bookmarkStart w:id="47" w:name="_Toc470953863"/>
+      <w:bookmarkStart w:id="48" w:name="_Toc470955097"/>
       <w:r>
         <w:rPr>
           <w:rFonts w:eastAsia="Times New Roman" w:cs="Times New Roman"/>
@@ -14003,7 +14072,8 @@
         </w:rPr>
         <w:t xml:space="preserve"> Payment Manager</w:t>
       </w:r>
-      <w:bookmarkEnd w:id="24"/>
+      <w:bookmarkEnd w:id="47"/>
+      <w:bookmarkEnd w:id="48"/>
     </w:p>
     <w:p>
       <w:pPr>
@@ -14132,7 +14202,8 @@
           <w:lang w:eastAsia="it-IT"/>
         </w:rPr>
       </w:pPr>
-      <w:bookmarkStart w:id="25" w:name="_Toc470892952"/>
+      <w:bookmarkStart w:id="49" w:name="_Toc470953864"/>
+      <w:bookmarkStart w:id="50" w:name="_Toc470955098"/>
       <w:r>
         <w:rPr>
           <w:rFonts w:eastAsia="Times New Roman" w:cs="Times New Roman"/>
@@ -14153,7 +14224,8 @@
         </w:rPr>
         <w:t xml:space="preserve"> Car System</w:t>
       </w:r>
-      <w:bookmarkEnd w:id="25"/>
+      <w:bookmarkEnd w:id="49"/>
+      <w:bookmarkEnd w:id="50"/>
     </w:p>
     <w:p>
       <w:pPr>
@@ -14275,7 +14347,8 @@
           <w:lang w:eastAsia="it-IT"/>
         </w:rPr>
       </w:pPr>
-      <w:bookmarkStart w:id="26" w:name="_Toc470892953"/>
+      <w:bookmarkStart w:id="51" w:name="_Toc470953865"/>
+      <w:bookmarkStart w:id="52" w:name="_Toc470955099"/>
       <w:r>
         <w:rPr>
           <w:rFonts w:eastAsia="Times New Roman" w:cs="Times New Roman"/>
@@ -14287,7 +14360,8 @@
         <w:lastRenderedPageBreak/>
         <w:t>Individual Steps and Test Description</w:t>
       </w:r>
-      <w:bookmarkEnd w:id="26"/>
+      <w:bookmarkEnd w:id="51"/>
+      <w:bookmarkEnd w:id="52"/>
     </w:p>
     <w:p>
       <w:pPr>
@@ -14318,7 +14392,8 @@
           <w:lang w:eastAsia="it-IT"/>
         </w:rPr>
       </w:pPr>
-      <w:bookmarkStart w:id="27" w:name="_Toc470892954"/>
+      <w:bookmarkStart w:id="53" w:name="_Toc470953866"/>
+      <w:bookmarkStart w:id="54" w:name="_Toc470955100"/>
       <w:r>
         <w:rPr>
           <w:rFonts w:eastAsia="Times New Roman" w:cs="Times New Roman"/>
@@ -14329,7 +14404,8 @@
         </w:rPr>
         <w:t>Test Case Specification</w:t>
       </w:r>
-      <w:bookmarkEnd w:id="27"/>
+      <w:bookmarkEnd w:id="53"/>
+      <w:bookmarkEnd w:id="54"/>
     </w:p>
     <w:p>
       <w:pPr>
@@ -14360,7 +14436,8 @@
           <w:lang w:eastAsia="it-IT"/>
         </w:rPr>
       </w:pPr>
-      <w:bookmarkStart w:id="28" w:name="_Toc470892955"/>
+      <w:bookmarkStart w:id="55" w:name="_Toc470953867"/>
+      <w:bookmarkStart w:id="56" w:name="_Toc470955101"/>
       <w:r>
         <w:rPr>
           <w:rFonts w:eastAsia="Times New Roman" w:cs="Times New Roman"/>
@@ -14401,7 +14478,8 @@
         </w:rPr>
         <w:t xml:space="preserve"> Sub-System</w:t>
       </w:r>
-      <w:bookmarkEnd w:id="28"/>
+      <w:bookmarkEnd w:id="55"/>
+      <w:bookmarkEnd w:id="56"/>
     </w:p>
     <w:p>
       <w:pPr>
@@ -14898,7 +14976,8 @@
           <w:lang w:eastAsia="it-IT"/>
         </w:rPr>
       </w:pPr>
-      <w:bookmarkStart w:id="29" w:name="_Toc470892956"/>
+      <w:bookmarkStart w:id="57" w:name="_Toc470953868"/>
+      <w:bookmarkStart w:id="58" w:name="_Toc470955102"/>
       <w:r>
         <w:rPr>
           <w:rFonts w:eastAsia="Times New Roman" w:cs="Times New Roman"/>
@@ -14940,7 +15019,8 @@
         </w:rPr>
         <w:t xml:space="preserve"> Sub-System</w:t>
       </w:r>
-      <w:bookmarkEnd w:id="29"/>
+      <w:bookmarkEnd w:id="57"/>
+      <w:bookmarkEnd w:id="58"/>
     </w:p>
     <w:p>
       <w:pPr>
@@ -15378,7 +15458,8 @@
           <w:lang w:eastAsia="it-IT"/>
         </w:rPr>
       </w:pPr>
-      <w:bookmarkStart w:id="30" w:name="_Toc470892957"/>
+      <w:bookmarkStart w:id="59" w:name="_Toc470953869"/>
+      <w:bookmarkStart w:id="60" w:name="_Toc470955103"/>
       <w:r>
         <w:rPr>
           <w:rFonts w:eastAsia="Times New Roman" w:cs="Times New Roman"/>
@@ -15420,7 +15501,8 @@
         </w:rPr>
         <w:t xml:space="preserve"> Sub-System</w:t>
       </w:r>
-      <w:bookmarkEnd w:id="30"/>
+      <w:bookmarkEnd w:id="59"/>
+      <w:bookmarkEnd w:id="60"/>
     </w:p>
     <w:p>
       <w:pPr>
@@ -15921,7 +16003,8 @@
           <w:lang w:eastAsia="it-IT"/>
         </w:rPr>
       </w:pPr>
-      <w:bookmarkStart w:id="31" w:name="_Toc470892958"/>
+      <w:bookmarkStart w:id="61" w:name="_Toc470953870"/>
+      <w:bookmarkStart w:id="62" w:name="_Toc470955104"/>
       <w:r>
         <w:rPr>
           <w:rFonts w:eastAsia="Times New Roman" w:cs="Times New Roman"/>
@@ -15963,7 +16046,8 @@
         </w:rPr>
         <w:t xml:space="preserve"> Sub-System</w:t>
       </w:r>
-      <w:bookmarkEnd w:id="31"/>
+      <w:bookmarkEnd w:id="61"/>
+      <w:bookmarkEnd w:id="62"/>
     </w:p>
     <w:p>
       <w:pPr>
@@ -16481,7 +16565,8 @@
           <w:lang w:eastAsia="it-IT"/>
         </w:rPr>
       </w:pPr>
-      <w:bookmarkStart w:id="32" w:name="_Toc470892959"/>
+      <w:bookmarkStart w:id="63" w:name="_Toc470953871"/>
+      <w:bookmarkStart w:id="64" w:name="_Toc470955105"/>
       <w:r>
         <w:rPr>
           <w:rFonts w:eastAsia="Times New Roman" w:cs="Times New Roman"/>
@@ -16523,7 +16608,8 @@
         </w:rPr>
         <w:t xml:space="preserve"> Sub-System</w:t>
       </w:r>
-      <w:bookmarkEnd w:id="32"/>
+      <w:bookmarkEnd w:id="63"/>
+      <w:bookmarkEnd w:id="64"/>
     </w:p>
     <w:p>
       <w:pPr>
@@ -17334,7 +17420,8 @@
           <w:lang w:eastAsia="it-IT"/>
         </w:rPr>
       </w:pPr>
-      <w:bookmarkStart w:id="33" w:name="_Toc470892960"/>
+      <w:bookmarkStart w:id="65" w:name="_Toc470953872"/>
+      <w:bookmarkStart w:id="66" w:name="_Toc470955106"/>
       <w:r>
         <w:rPr>
           <w:rFonts w:eastAsia="Times New Roman" w:cs="Times New Roman"/>
@@ -17376,7 +17463,8 @@
         </w:rPr>
         <w:t xml:space="preserve"> Sub-System</w:t>
       </w:r>
-      <w:bookmarkEnd w:id="33"/>
+      <w:bookmarkEnd w:id="65"/>
+      <w:bookmarkEnd w:id="66"/>
     </w:p>
     <w:p>
       <w:pPr>
@@ -17896,7 +17984,8 @@
           <w:lang w:eastAsia="it-IT"/>
         </w:rPr>
       </w:pPr>
-      <w:bookmarkStart w:id="34" w:name="_Toc470892961"/>
+      <w:bookmarkStart w:id="67" w:name="_Toc470953873"/>
+      <w:bookmarkStart w:id="68" w:name="_Toc470955107"/>
       <w:r>
         <w:rPr>
           <w:rFonts w:eastAsia="Times New Roman" w:cs="Times New Roman"/>
@@ -17928,7 +18017,8 @@
         </w:rPr>
         <w:t xml:space="preserve"> Client and Request Manager</w:t>
       </w:r>
-      <w:bookmarkEnd w:id="34"/>
+      <w:bookmarkEnd w:id="67"/>
+      <w:bookmarkEnd w:id="68"/>
     </w:p>
     <w:p>
       <w:pPr>
@@ -18399,7 +18489,8 @@
           <w:lang w:eastAsia="it-IT"/>
         </w:rPr>
       </w:pPr>
-      <w:bookmarkStart w:id="35" w:name="_Toc470892962"/>
+      <w:bookmarkStart w:id="69" w:name="_Toc470953874"/>
+      <w:bookmarkStart w:id="70" w:name="_Toc470955108"/>
       <w:r>
         <w:rPr>
           <w:rFonts w:eastAsia="Times New Roman" w:cs="Times New Roman"/>
@@ -18441,7 +18532,8 @@
         </w:rPr>
         <w:t>Request Manager and Account Manager</w:t>
       </w:r>
-      <w:bookmarkEnd w:id="35"/>
+      <w:bookmarkEnd w:id="69"/>
+      <w:bookmarkEnd w:id="70"/>
     </w:p>
     <w:p>
       <w:pPr>
@@ -18936,7 +19028,8 @@
           <w:lang w:eastAsia="it-IT"/>
         </w:rPr>
       </w:pPr>
-      <w:bookmarkStart w:id="36" w:name="_Toc470892963"/>
+      <w:bookmarkStart w:id="71" w:name="_Toc470953875"/>
+      <w:bookmarkStart w:id="72" w:name="_Toc470955109"/>
       <w:r>
         <w:rPr>
           <w:rFonts w:eastAsia="Times New Roman" w:cs="Times New Roman"/>
@@ -18968,7 +19061,8 @@
         </w:rPr>
         <w:t xml:space="preserve"> Request Manager and Reservation Manager</w:t>
       </w:r>
-      <w:bookmarkEnd w:id="36"/>
+      <w:bookmarkEnd w:id="71"/>
+      <w:bookmarkEnd w:id="72"/>
     </w:p>
     <w:p>
       <w:pPr>
@@ -19450,7 +19544,8 @@
           <w:lang w:eastAsia="it-IT"/>
         </w:rPr>
       </w:pPr>
-      <w:bookmarkStart w:id="37" w:name="_Toc470892964"/>
+      <w:bookmarkStart w:id="73" w:name="_Toc470953876"/>
+      <w:bookmarkStart w:id="74" w:name="_Toc470955110"/>
       <w:r>
         <w:rPr>
           <w:rFonts w:eastAsia="Times New Roman" w:cs="Times New Roman"/>
@@ -19482,7 +19577,8 @@
         </w:rPr>
         <w:t xml:space="preserve"> Request Manager and Ride Manager</w:t>
       </w:r>
-      <w:bookmarkEnd w:id="37"/>
+      <w:bookmarkEnd w:id="73"/>
+      <w:bookmarkEnd w:id="74"/>
     </w:p>
     <w:p>
       <w:pPr>
@@ -20024,7 +20120,8 @@
           <w:lang w:eastAsia="it-IT"/>
         </w:rPr>
       </w:pPr>
-      <w:bookmarkStart w:id="38" w:name="_Toc470892965"/>
+      <w:bookmarkStart w:id="75" w:name="_Toc470953877"/>
+      <w:bookmarkStart w:id="76" w:name="_Toc470955111"/>
       <w:r>
         <w:rPr>
           <w:rFonts w:eastAsia="Times New Roman" w:cs="Times New Roman"/>
@@ -20056,7 +20153,8 @@
         </w:rPr>
         <w:t xml:space="preserve"> Reservation Manager and Car Manager</w:t>
       </w:r>
-      <w:bookmarkEnd w:id="38"/>
+      <w:bookmarkEnd w:id="75"/>
+      <w:bookmarkEnd w:id="76"/>
     </w:p>
     <w:p>
       <w:pPr>
@@ -20571,7 +20669,8 @@
           <w:lang w:eastAsia="it-IT"/>
         </w:rPr>
       </w:pPr>
-      <w:bookmarkStart w:id="39" w:name="_Toc470892966"/>
+      <w:bookmarkStart w:id="77" w:name="_Toc470953878"/>
+      <w:bookmarkStart w:id="78" w:name="_Toc470955112"/>
       <w:r>
         <w:rPr>
           <w:rFonts w:eastAsia="Times New Roman" w:cs="Times New Roman"/>
@@ -20603,7 +20702,8 @@
         </w:rPr>
         <w:t xml:space="preserve"> Reservation Manager and Payment Manager</w:t>
       </w:r>
-      <w:bookmarkEnd w:id="39"/>
+      <w:bookmarkEnd w:id="77"/>
+      <w:bookmarkEnd w:id="78"/>
     </w:p>
     <w:p>
       <w:pPr>
@@ -21118,7 +21218,8 @@
           <w:lang w:eastAsia="it-IT"/>
         </w:rPr>
       </w:pPr>
-      <w:bookmarkStart w:id="40" w:name="_Toc470892967"/>
+      <w:bookmarkStart w:id="79" w:name="_Toc470953879"/>
+      <w:bookmarkStart w:id="80" w:name="_Toc470955113"/>
       <w:r>
         <w:rPr>
           <w:rFonts w:eastAsia="Times New Roman" w:cs="Times New Roman"/>
@@ -21150,7 +21251,8 @@
         </w:rPr>
         <w:t xml:space="preserve"> Ride Manager and Reservation Manager</w:t>
       </w:r>
-      <w:bookmarkEnd w:id="40"/>
+      <w:bookmarkEnd w:id="79"/>
+      <w:bookmarkEnd w:id="80"/>
     </w:p>
     <w:p>
       <w:pPr>
@@ -21646,7 +21748,8 @@
           <w:lang w:eastAsia="it-IT"/>
         </w:rPr>
       </w:pPr>
-      <w:bookmarkStart w:id="41" w:name="_Toc470892968"/>
+      <w:bookmarkStart w:id="81" w:name="_Toc470953880"/>
+      <w:bookmarkStart w:id="82" w:name="_Toc470955114"/>
       <w:r>
         <w:rPr>
           <w:rFonts w:eastAsia="Times New Roman" w:cs="Times New Roman"/>
@@ -21668,7 +21771,8 @@
         </w:rPr>
         <w:t>: Ride Manager and Car Manager</w:t>
       </w:r>
-      <w:bookmarkEnd w:id="41"/>
+      <w:bookmarkEnd w:id="81"/>
+      <w:bookmarkEnd w:id="82"/>
     </w:p>
     <w:p>
       <w:pPr>
@@ -22194,7 +22298,8 @@
           <w:lang w:eastAsia="it-IT"/>
         </w:rPr>
       </w:pPr>
-      <w:bookmarkStart w:id="42" w:name="_Toc470892969"/>
+      <w:bookmarkStart w:id="83" w:name="_Toc470953881"/>
+      <w:bookmarkStart w:id="84" w:name="_Toc470955115"/>
       <w:r>
         <w:rPr>
           <w:rFonts w:eastAsia="Times New Roman" w:cs="Times New Roman"/>
@@ -22203,7 +22308,6 @@
           <w:szCs w:val="28"/>
           <w:lang w:eastAsia="it-IT"/>
         </w:rPr>
-        <w:lastRenderedPageBreak/>
         <w:t>Integration Test</w:t>
       </w:r>
       <w:r>
@@ -22236,7 +22340,8 @@
         </w:rPr>
         <w:t>Ride Manager and Area Manager</w:t>
       </w:r>
-      <w:bookmarkEnd w:id="42"/>
+      <w:bookmarkEnd w:id="83"/>
+      <w:bookmarkEnd w:id="84"/>
     </w:p>
     <w:p>
       <w:pPr>
@@ -22669,7 +22774,8 @@
           <w:lang w:eastAsia="it-IT"/>
         </w:rPr>
       </w:pPr>
-      <w:bookmarkStart w:id="43" w:name="_Toc470892970"/>
+      <w:bookmarkStart w:id="85" w:name="_Toc470953882"/>
+      <w:bookmarkStart w:id="86" w:name="_Toc470955116"/>
       <w:r>
         <w:rPr>
           <w:rFonts w:eastAsia="Times New Roman" w:cs="Times New Roman"/>
@@ -22678,7 +22784,6 @@
           <w:szCs w:val="28"/>
           <w:lang w:eastAsia="it-IT"/>
         </w:rPr>
-        <w:lastRenderedPageBreak/>
         <w:t>Integration Test</w:t>
       </w:r>
       <w:r>
@@ -22711,7 +22816,8 @@
         </w:rPr>
         <w:t>Ride Manager and Payment Manager</w:t>
       </w:r>
-      <w:bookmarkEnd w:id="43"/>
+      <w:bookmarkEnd w:id="85"/>
+      <w:bookmarkEnd w:id="86"/>
     </w:p>
     <w:p>
       <w:pPr>
@@ -23247,7 +23353,8 @@
           <w:lang w:eastAsia="it-IT"/>
         </w:rPr>
       </w:pPr>
-      <w:bookmarkStart w:id="44" w:name="_Toc470892971"/>
+      <w:bookmarkStart w:id="87" w:name="_Toc470953883"/>
+      <w:bookmarkStart w:id="88" w:name="_Toc470955117"/>
       <w:r>
         <w:rPr>
           <w:rFonts w:eastAsia="Times New Roman" w:cs="Times New Roman"/>
@@ -23256,7 +23363,6 @@
           <w:szCs w:val="28"/>
           <w:lang w:eastAsia="it-IT"/>
         </w:rPr>
-        <w:lastRenderedPageBreak/>
         <w:t>Integration Test</w:t>
       </w:r>
       <w:r>
@@ -23269,7 +23375,8 @@
         </w:rPr>
         <w:t>: Car Manager and Car System</w:t>
       </w:r>
-      <w:bookmarkEnd w:id="44"/>
+      <w:bookmarkEnd w:id="87"/>
+      <w:bookmarkEnd w:id="88"/>
     </w:p>
     <w:p>
       <w:pPr>
@@ -23780,7 +23887,8 @@
           <w:lang w:eastAsia="it-IT"/>
         </w:rPr>
       </w:pPr>
-      <w:bookmarkStart w:id="45" w:name="_Toc470892972"/>
+      <w:bookmarkStart w:id="89" w:name="_Toc470953884"/>
+      <w:bookmarkStart w:id="90" w:name="_Toc470955118"/>
       <w:r>
         <w:rPr>
           <w:rFonts w:eastAsia="Times New Roman" w:cs="Times New Roman"/>
@@ -23789,10 +23897,10 @@
           <w:szCs w:val="28"/>
           <w:lang w:eastAsia="it-IT"/>
         </w:rPr>
-        <w:lastRenderedPageBreak/>
         <w:t>Integration Test: Payment Manager and Area Manager</w:t>
       </w:r>
-      <w:bookmarkEnd w:id="45"/>
+      <w:bookmarkEnd w:id="89"/>
+      <w:bookmarkEnd w:id="90"/>
     </w:p>
     <w:p>
       <w:pPr>
@@ -24223,7 +24331,8 @@
           <w:lang w:eastAsia="it-IT"/>
         </w:rPr>
       </w:pPr>
-      <w:bookmarkStart w:id="46" w:name="_Toc470892973"/>
+      <w:bookmarkStart w:id="91" w:name="_Toc470953885"/>
+      <w:bookmarkStart w:id="92" w:name="_Toc470955119"/>
       <w:r>
         <w:rPr>
           <w:rFonts w:eastAsia="Times New Roman" w:cs="Times New Roman"/>
@@ -24232,10 +24341,10 @@
           <w:szCs w:val="28"/>
           <w:lang w:eastAsia="it-IT"/>
         </w:rPr>
-        <w:lastRenderedPageBreak/>
         <w:t>Integration Test: Car System and Ride Manager</w:t>
       </w:r>
-      <w:bookmarkEnd w:id="46"/>
+      <w:bookmarkEnd w:id="91"/>
+      <w:bookmarkEnd w:id="92"/>
     </w:p>
     <w:p>
       <w:pPr>
@@ -24675,7 +24784,8 @@
           <w:lang w:eastAsia="it-IT"/>
         </w:rPr>
       </w:pPr>
-      <w:bookmarkStart w:id="47" w:name="_Toc470892974"/>
+      <w:bookmarkStart w:id="93" w:name="_Toc470953886"/>
+      <w:bookmarkStart w:id="94" w:name="_Toc470955120"/>
       <w:r>
         <w:rPr>
           <w:rFonts w:eastAsia="Times New Roman" w:cs="Times New Roman"/>
@@ -24684,7 +24794,6 @@
           <w:szCs w:val="28"/>
           <w:lang w:eastAsia="it-IT"/>
         </w:rPr>
-        <w:lastRenderedPageBreak/>
         <w:t>Integration Test</w:t>
       </w:r>
       <w:r>
@@ -24697,7 +24806,8 @@
         </w:rPr>
         <w:t>: Car System and Area Manager</w:t>
       </w:r>
-      <w:bookmarkEnd w:id="47"/>
+      <w:bookmarkEnd w:id="93"/>
+      <w:bookmarkEnd w:id="94"/>
     </w:p>
     <w:p>
       <w:pPr>
@@ -25108,7 +25218,8 @@
           <w:lang w:eastAsia="it-IT"/>
         </w:rPr>
       </w:pPr>
-      <w:bookmarkStart w:id="48" w:name="_Toc470892975"/>
+      <w:bookmarkStart w:id="95" w:name="_Toc470953887"/>
+      <w:bookmarkStart w:id="96" w:name="_Toc470955121"/>
       <w:r>
         <w:rPr>
           <w:rFonts w:eastAsia="Times New Roman" w:cs="Times New Roman"/>
@@ -25117,10 +25228,10 @@
           <w:szCs w:val="32"/>
           <w:lang w:eastAsia="it-IT"/>
         </w:rPr>
-        <w:lastRenderedPageBreak/>
         <w:t>Test Procedures</w:t>
       </w:r>
-      <w:bookmarkEnd w:id="48"/>
+      <w:bookmarkEnd w:id="95"/>
+      <w:bookmarkEnd w:id="96"/>
     </w:p>
     <w:p>
       <w:pPr>
@@ -25151,7 +25262,8 @@
           <w:lang w:eastAsia="it-IT"/>
         </w:rPr>
       </w:pPr>
-      <w:bookmarkStart w:id="49" w:name="_Toc470892976"/>
+      <w:bookmarkStart w:id="97" w:name="_Toc470953888"/>
+      <w:bookmarkStart w:id="98" w:name="_Toc470955122"/>
       <w:r>
         <w:rPr>
           <w:rFonts w:eastAsia="Times New Roman" w:cs="Times New Roman"/>
@@ -25212,7 +25324,8 @@
         </w:rPr>
         <w:t>ystem</w:t>
       </w:r>
-      <w:bookmarkEnd w:id="49"/>
+      <w:bookmarkEnd w:id="97"/>
+      <w:bookmarkEnd w:id="98"/>
     </w:p>
     <w:p>
       <w:pPr>
@@ -25548,7 +25661,8 @@
           <w:lang w:eastAsia="it-IT"/>
         </w:rPr>
       </w:pPr>
-      <w:bookmarkStart w:id="50" w:name="_Toc470892977"/>
+      <w:bookmarkStart w:id="99" w:name="_Toc470953889"/>
+      <w:bookmarkStart w:id="100" w:name="_Toc470955123"/>
       <w:r>
         <w:rPr>
           <w:rFonts w:eastAsia="Times New Roman" w:cs="Times New Roman"/>
@@ -25579,7 +25693,8 @@
         </w:rPr>
         <w:t>ystem</w:t>
       </w:r>
-      <w:bookmarkEnd w:id="50"/>
+      <w:bookmarkEnd w:id="99"/>
+      <w:bookmarkEnd w:id="100"/>
     </w:p>
     <w:p>
       <w:pPr>
@@ -25752,6 +25867,20 @@
                 <w:rFonts w:eastAsia="Times New Roman" w:cs="Times New Roman"/>
                 <w:lang w:eastAsia="it-IT"/>
               </w:rPr>
+              <w:t>incoming</w:t>
+            </w:r>
+            <w:r>
+              <w:rPr>
+                <w:rFonts w:eastAsia="Times New Roman" w:cs="Times New Roman"/>
+                <w:lang w:eastAsia="it-IT"/>
+              </w:rPr>
+              <w:t xml:space="preserve"> </w:t>
+            </w:r>
+            <w:r>
+              <w:rPr>
+                <w:rFonts w:eastAsia="Times New Roman" w:cs="Times New Roman"/>
+                <w:lang w:eastAsia="it-IT"/>
+              </w:rPr>
               <w:t xml:space="preserve">login </w:t>
             </w:r>
             <w:r>
@@ -25759,7 +25888,7 @@
                 <w:rFonts w:eastAsia="Times New Roman" w:cs="Times New Roman"/>
                 <w:lang w:eastAsia="it-IT"/>
               </w:rPr>
-              <w:t>credentials incoming are correct</w:t>
+              <w:t>credentials are correct</w:t>
             </w:r>
           </w:p>
           <w:p>
@@ -25928,7 +26057,8 @@
           <w:lang w:eastAsia="it-IT"/>
         </w:rPr>
       </w:pPr>
-      <w:bookmarkStart w:id="51" w:name="_Toc470892978"/>
+      <w:bookmarkStart w:id="101" w:name="_Toc470953890"/>
+      <w:bookmarkStart w:id="102" w:name="_Toc470955124"/>
       <w:r>
         <w:rPr>
           <w:rFonts w:eastAsia="Times New Roman" w:cs="Times New Roman"/>
@@ -25959,7 +26089,8 @@
         </w:rPr>
         <w:t>ystem</w:t>
       </w:r>
-      <w:bookmarkEnd w:id="51"/>
+      <w:bookmarkEnd w:id="101"/>
+      <w:bookmarkEnd w:id="102"/>
     </w:p>
     <w:p>
       <w:pPr>
@@ -26324,7 +26455,8 @@
           <w:lang w:eastAsia="it-IT"/>
         </w:rPr>
       </w:pPr>
-      <w:bookmarkStart w:id="52" w:name="_Toc470892979"/>
+      <w:bookmarkStart w:id="103" w:name="_Toc470953891"/>
+      <w:bookmarkStart w:id="104" w:name="_Toc470955125"/>
       <w:r>
         <w:rPr>
           <w:rFonts w:eastAsia="Times New Roman" w:cs="Times New Roman"/>
@@ -26333,7 +26465,6 @@
           <w:szCs w:val="28"/>
           <w:lang w:eastAsia="it-IT"/>
         </w:rPr>
-        <w:lastRenderedPageBreak/>
         <w:t>Test procedure: Ride Manager Sub-S</w:t>
       </w:r>
       <w:r>
@@ -26346,7 +26477,8 @@
         </w:rPr>
         <w:t>ystem</w:t>
       </w:r>
-      <w:bookmarkEnd w:id="52"/>
+      <w:bookmarkEnd w:id="103"/>
+      <w:bookmarkEnd w:id="104"/>
     </w:p>
     <w:p>
       <w:pPr>
@@ -26670,7 +26802,8 @@
           <w:lang w:eastAsia="it-IT"/>
         </w:rPr>
       </w:pPr>
-      <w:bookmarkStart w:id="53" w:name="_Toc470892980"/>
+      <w:bookmarkStart w:id="105" w:name="_Toc470953892"/>
+      <w:bookmarkStart w:id="106" w:name="_Toc470955126"/>
       <w:r>
         <w:rPr>
           <w:rFonts w:eastAsia="Times New Roman" w:cs="Times New Roman"/>
@@ -26691,7 +26824,8 @@
         </w:rPr>
         <w:t>ystem</w:t>
       </w:r>
-      <w:bookmarkEnd w:id="53"/>
+      <w:bookmarkEnd w:id="105"/>
+      <w:bookmarkEnd w:id="106"/>
     </w:p>
     <w:p>
       <w:pPr>
@@ -27023,7 +27157,8 @@
           <w:lang w:eastAsia="it-IT"/>
         </w:rPr>
       </w:pPr>
-      <w:bookmarkStart w:id="54" w:name="_Toc470892981"/>
+      <w:bookmarkStart w:id="107" w:name="_Toc470953893"/>
+      <w:bookmarkStart w:id="108" w:name="_Toc470955127"/>
       <w:r>
         <w:rPr>
           <w:rFonts w:eastAsia="Times New Roman" w:cs="Times New Roman"/>
@@ -27054,7 +27189,8 @@
         </w:rPr>
         <w:t>ystem</w:t>
       </w:r>
-      <w:bookmarkEnd w:id="54"/>
+      <w:bookmarkEnd w:id="107"/>
+      <w:bookmarkEnd w:id="108"/>
     </w:p>
     <w:p>
       <w:pPr>
@@ -27411,7 +27547,8 @@
           <w:lang w:eastAsia="it-IT"/>
         </w:rPr>
       </w:pPr>
-      <w:bookmarkStart w:id="55" w:name="_Toc470892982"/>
+      <w:bookmarkStart w:id="109" w:name="_Toc470953894"/>
+      <w:bookmarkStart w:id="110" w:name="_Toc470955128"/>
       <w:r>
         <w:rPr>
           <w:rFonts w:eastAsia="Times New Roman" w:cs="Times New Roman"/>
@@ -27420,7 +27557,6 @@
           <w:szCs w:val="28"/>
           <w:lang w:eastAsia="it-IT"/>
         </w:rPr>
-        <w:lastRenderedPageBreak/>
         <w:t xml:space="preserve">Test procedure: </w:t>
       </w:r>
       <w:r>
@@ -27433,7 +27569,18 @@
         </w:rPr>
         <w:t>View Client</w:t>
       </w:r>
-      <w:bookmarkEnd w:id="55"/>
+      <w:r>
+        <w:rPr>
+          <w:rFonts w:eastAsia="Times New Roman" w:cs="Times New Roman"/>
+          <w:b/>
+          <w:sz w:val="28"/>
+          <w:szCs w:val="28"/>
+          <w:lang w:eastAsia="it-IT"/>
+        </w:rPr>
+        <w:t xml:space="preserve"> interaction</w:t>
+      </w:r>
+      <w:bookmarkEnd w:id="109"/>
+      <w:bookmarkEnd w:id="110"/>
     </w:p>
     <w:p>
       <w:pPr>
@@ -27442,7 +27589,7 @@
           <w:b/>
           <w:sz w:val="32"/>
           <w:szCs w:val="32"/>
-          <w:lang w:eastAsia="it-IT"/>
+          <w:lang w:val="en-GB" w:eastAsia="it-IT"/>
         </w:rPr>
       </w:pPr>
     </w:p>
@@ -27720,7 +27867,8 @@
           <w:lang w:eastAsia="it-IT"/>
         </w:rPr>
       </w:pPr>
-      <w:bookmarkStart w:id="56" w:name="_Toc470892983"/>
+      <w:bookmarkStart w:id="111" w:name="_Toc470953895"/>
+      <w:bookmarkStart w:id="112" w:name="_Toc470955129"/>
       <w:r>
         <w:rPr>
           <w:rFonts w:eastAsia="Times New Roman" w:cs="Times New Roman"/>
@@ -27731,7 +27879,18 @@
         </w:rPr>
         <w:t>Test procedure: Request Manager</w:t>
       </w:r>
-      <w:bookmarkEnd w:id="56"/>
+      <w:r>
+        <w:rPr>
+          <w:rFonts w:eastAsia="Times New Roman" w:cs="Times New Roman"/>
+          <w:b/>
+          <w:sz w:val="28"/>
+          <w:szCs w:val="28"/>
+          <w:lang w:eastAsia="it-IT"/>
+        </w:rPr>
+        <w:t xml:space="preserve"> interaction</w:t>
+      </w:r>
+      <w:bookmarkEnd w:id="111"/>
+      <w:bookmarkEnd w:id="112"/>
     </w:p>
     <w:p>
       <w:pPr>
@@ -27740,7 +27899,7 @@
           <w:b/>
           <w:sz w:val="28"/>
           <w:szCs w:val="28"/>
-          <w:lang w:eastAsia="it-IT"/>
+          <w:lang w:val="en-GB" w:eastAsia="it-IT"/>
         </w:rPr>
       </w:pPr>
     </w:p>
@@ -27940,7 +28099,21 @@
                 <w:rFonts w:eastAsia="Times New Roman" w:cs="Times New Roman"/>
                 <w:lang w:eastAsia="it-IT"/>
               </w:rPr>
-              <w:t xml:space="preserve"> Reservation Manager for the Searchcar/ReserveCar request received from the View Client</w:t>
+              <w:t xml:space="preserve"> Res</w:t>
+            </w:r>
+            <w:r>
+              <w:rPr>
+                <w:rFonts w:eastAsia="Times New Roman" w:cs="Times New Roman"/>
+                <w:lang w:eastAsia="it-IT"/>
+              </w:rPr>
+              <w:t>ervation Manager for the SearchC</w:t>
+            </w:r>
+            <w:r>
+              <w:rPr>
+                <w:rFonts w:eastAsia="Times New Roman" w:cs="Times New Roman"/>
+                <w:lang w:eastAsia="it-IT"/>
+              </w:rPr>
+              <w:t>ar/ReserveCar request received from the View Client</w:t>
             </w:r>
           </w:p>
           <w:p>
@@ -28080,7 +28253,8 @@
           <w:lang w:eastAsia="it-IT"/>
         </w:rPr>
       </w:pPr>
-      <w:bookmarkStart w:id="57" w:name="_Toc470892984"/>
+      <w:bookmarkStart w:id="113" w:name="_Toc470953896"/>
+      <w:bookmarkStart w:id="114" w:name="_Toc470955130"/>
       <w:r>
         <w:rPr>
           <w:rFonts w:eastAsia="Times New Roman" w:cs="Times New Roman"/>
@@ -28091,7 +28265,18 @@
         </w:rPr>
         <w:t>Test procedure: Reservation Manager</w:t>
       </w:r>
-      <w:bookmarkEnd w:id="57"/>
+      <w:r>
+        <w:rPr>
+          <w:rFonts w:eastAsia="Times New Roman" w:cs="Times New Roman"/>
+          <w:b/>
+          <w:sz w:val="28"/>
+          <w:szCs w:val="28"/>
+          <w:lang w:eastAsia="it-IT"/>
+        </w:rPr>
+        <w:t xml:space="preserve"> interaction</w:t>
+      </w:r>
+      <w:bookmarkEnd w:id="113"/>
+      <w:bookmarkEnd w:id="114"/>
     </w:p>
     <w:p>
       <w:pPr>
@@ -28375,7 +28560,8 @@
           <w:lang w:eastAsia="it-IT"/>
         </w:rPr>
       </w:pPr>
-      <w:bookmarkStart w:id="58" w:name="_Toc470892985"/>
+      <w:bookmarkStart w:id="115" w:name="_Toc470953897"/>
+      <w:bookmarkStart w:id="116" w:name="_Toc470955131"/>
       <w:r>
         <w:rPr>
           <w:rFonts w:eastAsia="Times New Roman" w:cs="Times New Roman"/>
@@ -28386,12 +28572,23 @@
         </w:rPr>
         <w:t>Test procedure: Ride Manager</w:t>
       </w:r>
-      <w:bookmarkEnd w:id="58"/>
+      <w:r>
+        <w:rPr>
+          <w:rFonts w:eastAsia="Times New Roman" w:cs="Times New Roman"/>
+          <w:b/>
+          <w:sz w:val="28"/>
+          <w:szCs w:val="28"/>
+          <w:lang w:eastAsia="it-IT"/>
+        </w:rPr>
+        <w:t xml:space="preserve"> interaction</w:t>
+      </w:r>
+      <w:bookmarkEnd w:id="115"/>
+      <w:bookmarkEnd w:id="116"/>
     </w:p>
     <w:p>
       <w:pPr>
         <w:rPr>
-          <w:lang w:eastAsia="it-IT"/>
+          <w:lang w:val="en-GB" w:eastAsia="it-IT"/>
         </w:rPr>
       </w:pPr>
     </w:p>
@@ -28656,7 +28853,16 @@
                 <w:szCs w:val="24"/>
                 <w:lang w:eastAsia="it-IT"/>
               </w:rPr>
-              <w:t>Execute I14, I15, I16, I17</w:t>
+              <w:t>Execute</w:t>
+            </w:r>
+            <w:r>
+              <w:rPr>
+                <w:rFonts w:eastAsia="Times New Roman" w:cs="Times New Roman"/>
+                <w:sz w:val="24"/>
+                <w:szCs w:val="24"/>
+                <w:lang w:eastAsia="it-IT"/>
+              </w:rPr>
+              <w:t xml:space="preserve"> I14, I15, I16, I17</w:t>
             </w:r>
           </w:p>
         </w:tc>
@@ -28690,7 +28896,8 @@
           <w:lang w:eastAsia="it-IT"/>
         </w:rPr>
       </w:pPr>
-      <w:bookmarkStart w:id="59" w:name="_Toc470892986"/>
+      <w:bookmarkStart w:id="117" w:name="_Toc470953898"/>
+      <w:bookmarkStart w:id="118" w:name="_Toc470955132"/>
       <w:r>
         <w:rPr>
           <w:rFonts w:eastAsia="Times New Roman" w:cs="Times New Roman"/>
@@ -28701,7 +28908,18 @@
         </w:rPr>
         <w:t>Test procedure: Car Manager</w:t>
       </w:r>
-      <w:bookmarkEnd w:id="59"/>
+      <w:r>
+        <w:rPr>
+          <w:rFonts w:eastAsia="Times New Roman" w:cs="Times New Roman"/>
+          <w:b/>
+          <w:sz w:val="28"/>
+          <w:szCs w:val="28"/>
+          <w:lang w:eastAsia="it-IT"/>
+        </w:rPr>
+        <w:t xml:space="preserve"> interaction</w:t>
+      </w:r>
+      <w:bookmarkEnd w:id="117"/>
+      <w:bookmarkEnd w:id="118"/>
     </w:p>
     <w:p>
       <w:pPr>
@@ -28949,7 +29167,8 @@
           <w:lang w:eastAsia="it-IT"/>
         </w:rPr>
       </w:pPr>
-      <w:bookmarkStart w:id="60" w:name="_Toc470892987"/>
+      <w:bookmarkStart w:id="119" w:name="_Toc470953899"/>
+      <w:bookmarkStart w:id="120" w:name="_Toc470955133"/>
       <w:r>
         <w:rPr>
           <w:rFonts w:eastAsia="Times New Roman" w:cs="Times New Roman"/>
@@ -28960,7 +29179,18 @@
         </w:rPr>
         <w:t>Test procedure: Payment Manager</w:t>
       </w:r>
-      <w:bookmarkEnd w:id="60"/>
+      <w:r>
+        <w:rPr>
+          <w:rFonts w:eastAsia="Times New Roman" w:cs="Times New Roman"/>
+          <w:b/>
+          <w:sz w:val="28"/>
+          <w:szCs w:val="28"/>
+          <w:lang w:eastAsia="it-IT"/>
+        </w:rPr>
+        <w:t xml:space="preserve"> interaction</w:t>
+      </w:r>
+      <w:bookmarkEnd w:id="119"/>
+      <w:bookmarkEnd w:id="120"/>
     </w:p>
     <w:p>
       <w:pPr>
@@ -28969,7 +29199,7 @@
           <w:b/>
           <w:sz w:val="32"/>
           <w:szCs w:val="32"/>
-          <w:lang w:eastAsia="it-IT"/>
+          <w:lang w:val="en-GB" w:eastAsia="it-IT"/>
         </w:rPr>
       </w:pPr>
     </w:p>
@@ -29247,7 +29477,8 @@
           <w:lang w:eastAsia="it-IT"/>
         </w:rPr>
       </w:pPr>
-      <w:bookmarkStart w:id="61" w:name="_Toc470892988"/>
+      <w:bookmarkStart w:id="121" w:name="_Toc470953900"/>
+      <w:bookmarkStart w:id="122" w:name="_Toc470955134"/>
       <w:r>
         <w:rPr>
           <w:rFonts w:eastAsia="Times New Roman" w:cs="Times New Roman"/>
@@ -29256,10 +29487,20 @@
           <w:szCs w:val="28"/>
           <w:lang w:eastAsia="it-IT"/>
         </w:rPr>
-        <w:lastRenderedPageBreak/>
         <w:t>Test procedure: Car (Green e-box)</w:t>
       </w:r>
-      <w:bookmarkEnd w:id="61"/>
+      <w:r>
+        <w:rPr>
+          <w:rFonts w:eastAsia="Times New Roman" w:cs="Times New Roman"/>
+          <w:b/>
+          <w:sz w:val="28"/>
+          <w:szCs w:val="28"/>
+          <w:lang w:eastAsia="it-IT"/>
+        </w:rPr>
+        <w:t xml:space="preserve"> interaction</w:t>
+      </w:r>
+      <w:bookmarkEnd w:id="121"/>
+      <w:bookmarkEnd w:id="122"/>
     </w:p>
     <w:p>
       <w:pPr>
@@ -29565,7 +29806,8 @@
           <w:lang w:eastAsia="it-IT"/>
         </w:rPr>
       </w:pPr>
-      <w:bookmarkStart w:id="62" w:name="_Toc470892989"/>
+      <w:bookmarkStart w:id="123" w:name="_Toc470953901"/>
+      <w:bookmarkStart w:id="124" w:name="_Toc470955135"/>
       <w:r>
         <w:rPr>
           <w:rFonts w:eastAsia="Times New Roman" w:cs="Times New Roman"/>
@@ -29575,9 +29817,8 @@
           <w:szCs w:val="28"/>
           <w:lang w:val="it-IT" w:eastAsia="it-IT"/>
         </w:rPr>
-        <w:lastRenderedPageBreak/>
         <w:drawing>
-          <wp:anchor distT="0" distB="0" distL="114300" distR="114300" simplePos="0" relativeHeight="251659264" behindDoc="0" locked="0" layoutInCell="1" allowOverlap="1" wp14:anchorId="43579E8B" wp14:editId="240B9EAC">
+          <wp:anchor distT="0" distB="0" distL="114300" distR="114300" simplePos="0" relativeHeight="251658241" behindDoc="0" locked="0" layoutInCell="1" allowOverlap="1" wp14:anchorId="43579E8B" wp14:editId="240B9EAC">
             <wp:simplePos x="0" y="0"/>
             <wp:positionH relativeFrom="margin">
               <wp:posOffset>-341630</wp:posOffset>
@@ -29642,7 +29883,8 @@
         </w:rPr>
         <w:t>Test procedure: Login request</w:t>
       </w:r>
-      <w:bookmarkEnd w:id="62"/>
+      <w:bookmarkEnd w:id="123"/>
+      <w:bookmarkEnd w:id="124"/>
     </w:p>
     <w:p>
       <w:pPr>
@@ -30149,7 +30391,8 @@
         </w:rPr>
         <w:br w:type="page"/>
       </w:r>
-      <w:bookmarkStart w:id="63" w:name="_Toc470892990"/>
+      <w:bookmarkStart w:id="125" w:name="_Toc470953902"/>
+      <w:bookmarkStart w:id="126" w:name="_Toc470955136"/>
       <w:r>
         <w:rPr>
           <w:rFonts w:eastAsia="Times New Roman" w:cs="Times New Roman"/>
@@ -30159,9 +30402,8 @@
           <w:szCs w:val="28"/>
           <w:lang w:val="it-IT" w:eastAsia="it-IT"/>
         </w:rPr>
-        <w:lastRenderedPageBreak/>
         <w:drawing>
-          <wp:anchor distT="0" distB="0" distL="114300" distR="114300" simplePos="0" relativeHeight="251660288" behindDoc="0" locked="0" layoutInCell="1" allowOverlap="1" wp14:anchorId="25411F9A" wp14:editId="72A6274B">
+          <wp:anchor distT="0" distB="0" distL="114300" distR="114300" simplePos="0" relativeHeight="251658242" behindDoc="0" locked="0" layoutInCell="1" allowOverlap="1" wp14:anchorId="25411F9A" wp14:editId="72A6274B">
             <wp:simplePos x="0" y="0"/>
             <wp:positionH relativeFrom="margin">
               <wp:posOffset>-288925</wp:posOffset>
@@ -30226,7 +30468,8 @@
         </w:rPr>
         <w:t>Test procedure: Search &amp; Reserve request</w:t>
       </w:r>
-      <w:bookmarkEnd w:id="63"/>
+      <w:bookmarkEnd w:id="125"/>
+      <w:bookmarkEnd w:id="126"/>
     </w:p>
     <w:p>
       <w:pPr>
@@ -30453,16 +30696,16 @@
                 <w:szCs w:val="24"/>
                 <w:lang w:val="en-GB" w:eastAsia="it-IT"/>
               </w:rPr>
-              <w:t xml:space="preserve"> I8, I10,</w:t>
-            </w:r>
-            <w:r>
-              <w:rPr>
-                <w:rFonts w:eastAsia="Times New Roman" w:cs="Times New Roman"/>
-                <w:sz w:val="24"/>
-                <w:szCs w:val="24"/>
-                <w:lang w:val="en-GB" w:eastAsia="it-IT"/>
-              </w:rPr>
-              <w:t xml:space="preserve"> I3, I12, I5</w:t>
+              <w:t xml:space="preserve"> </w:t>
+            </w:r>
+            <w:r>
+              <w:rPr>
+                <w:rFonts w:eastAsia="Times New Roman" w:cs="Times New Roman"/>
+                <w:sz w:val="24"/>
+                <w:szCs w:val="24"/>
+                <w:lang w:val="en-GB" w:eastAsia="it-IT"/>
+              </w:rPr>
+              <w:t>I3, I12, I5</w:t>
             </w:r>
           </w:p>
         </w:tc>
@@ -30707,15 +30950,6 @@
               </w:rPr>
               <w:t>Execute in order: I8, I10</w:t>
             </w:r>
-            <w:r>
-              <w:rPr>
-                <w:rFonts w:eastAsia="Times New Roman" w:cs="Times New Roman"/>
-                <w:sz w:val="24"/>
-                <w:szCs w:val="24"/>
-                <w:lang w:val="en-GB" w:eastAsia="it-IT"/>
-              </w:rPr>
-              <w:t>, I8, I10</w:t>
-            </w:r>
           </w:p>
         </w:tc>
       </w:tr>
@@ -30736,7 +30970,8 @@
           <w:lang w:eastAsia="it-IT"/>
         </w:rPr>
       </w:pPr>
-      <w:bookmarkStart w:id="64" w:name="_Toc470892991"/>
+      <w:bookmarkStart w:id="127" w:name="_Toc470953903"/>
+      <w:bookmarkStart w:id="128" w:name="_Toc470955137"/>
       <w:r>
         <w:rPr>
           <w:rFonts w:eastAsia="Times New Roman" w:cs="Times New Roman"/>
@@ -30746,9 +30981,8 @@
           <w:szCs w:val="28"/>
           <w:lang w:val="it-IT" w:eastAsia="it-IT"/>
         </w:rPr>
-        <w:lastRenderedPageBreak/>
         <w:drawing>
-          <wp:anchor distT="0" distB="0" distL="114300" distR="114300" simplePos="0" relativeHeight="251661312" behindDoc="0" locked="0" layoutInCell="1" allowOverlap="1" wp14:anchorId="2532DA38" wp14:editId="6B2E3280">
+          <wp:anchor distT="0" distB="0" distL="114300" distR="114300" simplePos="0" relativeHeight="251658243" behindDoc="0" locked="0" layoutInCell="1" allowOverlap="1" wp14:anchorId="2532DA38" wp14:editId="6B2E3280">
             <wp:simplePos x="0" y="0"/>
             <wp:positionH relativeFrom="margin">
               <wp:align>center</wp:align>
@@ -30807,7 +31041,8 @@
         </w:rPr>
         <w:t>Test procedure: Unlock request</w:t>
       </w:r>
-      <w:bookmarkEnd w:id="64"/>
+      <w:bookmarkEnd w:id="127"/>
+      <w:bookmarkEnd w:id="128"/>
     </w:p>
     <w:p>
       <w:pPr>
@@ -31059,7 +31294,8 @@
         </w:rPr>
         <w:br w:type="page"/>
       </w:r>
-      <w:bookmarkStart w:id="65" w:name="_Toc470892992"/>
+      <w:bookmarkStart w:id="129" w:name="_Toc470953904"/>
+      <w:bookmarkStart w:id="130" w:name="_Toc470955138"/>
       <w:r>
         <w:rPr>
           <w:rFonts w:eastAsia="Times New Roman" w:cs="Times New Roman"/>
@@ -31068,10 +31304,10 @@
           <w:szCs w:val="28"/>
           <w:lang w:eastAsia="it-IT"/>
         </w:rPr>
-        <w:lastRenderedPageBreak/>
         <w:t>Test procedure: End Ride request</w:t>
       </w:r>
-      <w:bookmarkEnd w:id="65"/>
+      <w:bookmarkEnd w:id="129"/>
+      <w:bookmarkEnd w:id="130"/>
     </w:p>
     <w:p>
       <w:pPr>
@@ -31093,7 +31329,7 @@
           <w:lang w:eastAsia="it-IT"/>
         </w:rPr>
         <w:drawing>
-          <wp:anchor distT="0" distB="0" distL="114300" distR="114300" simplePos="0" relativeHeight="251662336" behindDoc="0" locked="0" layoutInCell="1" allowOverlap="1" wp14:anchorId="589FBF9C" wp14:editId="028810CC">
+          <wp:anchor distT="0" distB="0" distL="114300" distR="114300" simplePos="0" relativeHeight="251658244" behindDoc="0" locked="0" layoutInCell="1" allowOverlap="1" wp14:anchorId="589FBF9C" wp14:editId="028810CC">
             <wp:simplePos x="0" y="0"/>
             <wp:positionH relativeFrom="margin">
               <wp:align>left</wp:align>
@@ -31398,7 +31634,7 @@
                 <w:szCs w:val="24"/>
                 <w:lang w:val="en-GB" w:eastAsia="it-IT"/>
               </w:rPr>
-              <w:t>Execute in order: I15, I15, I5, I15, I5, I17, I7</w:t>
+              <w:t>Execute in order: I15, I5, I17, I7</w:t>
             </w:r>
           </w:p>
         </w:tc>
@@ -31441,7 +31677,8 @@
           <w:lang w:eastAsia="it-IT"/>
         </w:rPr>
       </w:pPr>
-      <w:bookmarkStart w:id="66" w:name="_Toc470892993"/>
+      <w:bookmarkStart w:id="131" w:name="_Toc470953905"/>
+      <w:bookmarkStart w:id="132" w:name="_Toc470955139"/>
       <w:r>
         <w:rPr>
           <w:rFonts w:eastAsia="Times New Roman" w:cs="Times New Roman"/>
@@ -31450,10 +31687,10 @@
           <w:szCs w:val="36"/>
           <w:lang w:eastAsia="it-IT"/>
         </w:rPr>
-        <w:lastRenderedPageBreak/>
         <w:t>Tools and Test Equipment Required</w:t>
       </w:r>
-      <w:bookmarkEnd w:id="66"/>
+      <w:bookmarkEnd w:id="131"/>
+      <w:bookmarkEnd w:id="132"/>
     </w:p>
     <w:p>
       <w:pPr>
@@ -31697,7 +31934,8 @@
           <w:lang w:eastAsia="it-IT"/>
         </w:rPr>
       </w:pPr>
-      <w:bookmarkStart w:id="67" w:name="_Toc470892994"/>
+      <w:bookmarkStart w:id="133" w:name="_Toc470953906"/>
+      <w:bookmarkStart w:id="134" w:name="_Toc470955140"/>
       <w:r>
         <w:rPr>
           <w:rFonts w:eastAsia="Times New Roman" w:cs="Times New Roman"/>
@@ -31706,10 +31944,10 @@
           <w:szCs w:val="36"/>
           <w:lang w:eastAsia="it-IT"/>
         </w:rPr>
-        <w:lastRenderedPageBreak/>
         <w:t>Program Stubs and Data Required</w:t>
       </w:r>
-      <w:bookmarkEnd w:id="67"/>
+      <w:bookmarkEnd w:id="133"/>
+      <w:bookmarkEnd w:id="134"/>
     </w:p>
     <w:p>
       <w:pPr>
@@ -31740,7 +31978,8 @@
           <w:lang w:eastAsia="it-IT"/>
         </w:rPr>
       </w:pPr>
-      <w:bookmarkStart w:id="68" w:name="_Toc470892995"/>
+      <w:bookmarkStart w:id="135" w:name="_Toc470953907"/>
+      <w:bookmarkStart w:id="136" w:name="_Toc470955141"/>
       <w:r>
         <w:rPr>
           <w:rFonts w:eastAsia="Times New Roman" w:cs="Times New Roman"/>
@@ -31751,7 +31990,8 @@
         </w:rPr>
         <w:t>Stubs</w:t>
       </w:r>
-      <w:bookmarkEnd w:id="68"/>
+      <w:bookmarkEnd w:id="135"/>
+      <w:bookmarkEnd w:id="136"/>
     </w:p>
     <w:p>
       <w:pPr>
@@ -31917,7 +32157,8 @@
           <w:lang w:eastAsia="it-IT"/>
         </w:rPr>
       </w:pPr>
-      <w:bookmarkStart w:id="69" w:name="_Toc470892996"/>
+      <w:bookmarkStart w:id="137" w:name="_Toc470953908"/>
+      <w:bookmarkStart w:id="138" w:name="_Toc470955142"/>
       <w:r>
         <w:rPr>
           <w:rFonts w:eastAsia="Times New Roman" w:cs="Times New Roman"/>
@@ -31928,7 +32169,8 @@
         </w:rPr>
         <w:t>Drivers</w:t>
       </w:r>
-      <w:bookmarkEnd w:id="69"/>
+      <w:bookmarkEnd w:id="137"/>
+      <w:bookmarkEnd w:id="138"/>
     </w:p>
     <w:p>
       <w:pPr>
@@ -32054,7 +32296,8 @@
           <w:lang w:eastAsia="it-IT"/>
         </w:rPr>
       </w:pPr>
-      <w:bookmarkStart w:id="70" w:name="_Toc470892997"/>
+      <w:bookmarkStart w:id="139" w:name="_Toc470953909"/>
+      <w:bookmarkStart w:id="140" w:name="_Toc470955143"/>
       <w:r>
         <w:rPr>
           <w:rFonts w:eastAsia="Times New Roman" w:cs="Times New Roman"/>
@@ -32065,7 +32308,8 @@
         </w:rPr>
         <w:t>Data required</w:t>
       </w:r>
-      <w:bookmarkEnd w:id="70"/>
+      <w:bookmarkEnd w:id="139"/>
+      <w:bookmarkEnd w:id="140"/>
     </w:p>
     <w:p>
       <w:pPr>
@@ -32297,7 +32541,8 @@
           <w:lang w:eastAsia="it-IT"/>
         </w:rPr>
       </w:pPr>
-      <w:bookmarkStart w:id="71" w:name="_Toc470892998"/>
+      <w:bookmarkStart w:id="141" w:name="_Toc470953910"/>
+      <w:bookmarkStart w:id="142" w:name="_Toc470955144"/>
       <w:r>
         <w:rPr>
           <w:rFonts w:eastAsia="Times New Roman" w:cs="Times New Roman"/>
@@ -32306,10 +32551,10 @@
           <w:szCs w:val="36"/>
           <w:lang w:eastAsia="it-IT"/>
         </w:rPr>
-        <w:lastRenderedPageBreak/>
         <w:t>Appendix</w:t>
       </w:r>
-      <w:bookmarkEnd w:id="71"/>
+      <w:bookmarkEnd w:id="141"/>
+      <w:bookmarkEnd w:id="142"/>
     </w:p>
     <w:p>
       <w:pPr>
@@ -32340,7 +32585,8 @@
           <w:lang w:eastAsia="it-IT"/>
         </w:rPr>
       </w:pPr>
-      <w:bookmarkStart w:id="72" w:name="_Toc470892999"/>
+      <w:bookmarkStart w:id="143" w:name="_Toc470953911"/>
+      <w:bookmarkStart w:id="144" w:name="_Toc470955145"/>
       <w:r>
         <w:rPr>
           <w:rFonts w:eastAsia="Times New Roman" w:cs="Times New Roman"/>
@@ -32351,7 +32597,8 @@
         </w:rPr>
         <w:t>References</w:t>
       </w:r>
-      <w:bookmarkEnd w:id="72"/>
+      <w:bookmarkEnd w:id="143"/>
+      <w:bookmarkEnd w:id="144"/>
     </w:p>
     <w:p>
       <w:pPr>
@@ -32363,7 +32610,8 @@
           <w:lang w:eastAsia="it-IT"/>
         </w:rPr>
       </w:pPr>
-      <w:bookmarkStart w:id="73" w:name="_Toc470893000"/>
+      <w:bookmarkStart w:id="145" w:name="_Toc470953912"/>
+      <w:bookmarkStart w:id="146" w:name="_Toc470955146"/>
       <w:r>
         <w:rPr>
           <w:rFonts w:eastAsia="Times New Roman" w:cs="Times New Roman"/>
@@ -32371,7 +32619,8 @@
         </w:rPr>
         <w:t>Testing tool:</w:t>
       </w:r>
-      <w:bookmarkEnd w:id="73"/>
+      <w:bookmarkEnd w:id="145"/>
+      <w:bookmarkEnd w:id="146"/>
     </w:p>
     <w:p>
       <w:pPr>
@@ -32680,7 +32929,8 @@
           <w:lang w:eastAsia="it-IT"/>
         </w:rPr>
       </w:pPr>
-      <w:bookmarkStart w:id="74" w:name="_Toc470893001"/>
+      <w:bookmarkStart w:id="147" w:name="_Toc470953913"/>
+      <w:bookmarkStart w:id="148" w:name="_Toc470955147"/>
       <w:r>
         <w:rPr>
           <w:rFonts w:eastAsia="Times New Roman" w:cs="Times New Roman"/>
@@ -32691,7 +32941,8 @@
         </w:rPr>
         <w:t>Software and Tools Used</w:t>
       </w:r>
-      <w:bookmarkEnd w:id="74"/>
+      <w:bookmarkEnd w:id="147"/>
+      <w:bookmarkEnd w:id="148"/>
     </w:p>
     <w:p>
       <w:pPr>
@@ -32756,7 +33007,8 @@
           <w:lang w:eastAsia="it-IT"/>
         </w:rPr>
       </w:pPr>
-      <w:bookmarkStart w:id="75" w:name="_Toc470893002"/>
+      <w:bookmarkStart w:id="149" w:name="_Toc470953914"/>
+      <w:bookmarkStart w:id="150" w:name="_Toc470955148"/>
       <w:r>
         <w:rPr>
           <w:rFonts w:eastAsia="Times New Roman" w:cs="Times New Roman"/>
@@ -32767,7 +33019,8 @@
         </w:rPr>
         <w:t>Effort Spent</w:t>
       </w:r>
-      <w:bookmarkEnd w:id="75"/>
+      <w:bookmarkEnd w:id="149"/>
+      <w:bookmarkEnd w:id="150"/>
     </w:p>
     <w:p>
       <w:pPr>
@@ -32786,7 +33039,7 @@
           <w:rFonts w:eastAsia="Times New Roman" w:cs="Times New Roman"/>
           <w:lang w:eastAsia="it-IT"/>
         </w:rPr>
-        <w:t>Simone Boglio: 24</w:t>
+        <w:t>Simone Boglio: 20</w:t>
       </w:r>
       <w:r>
         <w:rPr>
@@ -32813,7 +33066,21 @@
           <w:rFonts w:eastAsia="Times New Roman" w:cs="Times New Roman"/>
           <w:lang w:eastAsia="it-IT"/>
         </w:rPr>
-        <w:t xml:space="preserve">Lorenzo Croce: X hours. </w:t>
+        <w:t>Lorenzo C</w:t>
+      </w:r>
+      <w:r>
+        <w:rPr>
+          <w:rFonts w:eastAsia="Times New Roman" w:cs="Times New Roman"/>
+          <w:lang w:eastAsia="it-IT"/>
+        </w:rPr>
+        <w:t xml:space="preserve">roce: </w:t>
+      </w:r>
+      <w:r>
+        <w:rPr>
+          <w:rFonts w:eastAsia="Times New Roman" w:cs="Times New Roman"/>
+          <w:lang w:eastAsia="it-IT"/>
+        </w:rPr>
+        <w:t>16 hours.</w:t>
       </w:r>
     </w:p>
     <w:sectPr>
@@ -37219,6 +37486,7 @@
     <w:lsdException w:name="HTML Sample" w:semiHidden="1" w:unhideWhenUsed="1"/>
     <w:lsdException w:name="HTML Typewriter" w:semiHidden="1" w:unhideWhenUsed="1"/>
     <w:lsdException w:name="HTML Variable" w:semiHidden="1" w:unhideWhenUsed="1"/>
+    <w:lsdException w:name="Normal Table" w:semiHidden="1" w:unhideWhenUsed="1"/>
     <w:lsdException w:name="annotation subject" w:semiHidden="1" w:unhideWhenUsed="1"/>
     <w:lsdException w:name="No List" w:semiHidden="1" w:unhideWhenUsed="1"/>
     <w:lsdException w:name="Outline List 1" w:semiHidden="1" w:unhideWhenUsed="1"/>
@@ -37265,8 +37533,10 @@
     <w:lsdException w:name="Table Subtle 2" w:semiHidden="1" w:unhideWhenUsed="1"/>
     <w:lsdException w:name="Table Web 1" w:semiHidden="1" w:unhideWhenUsed="1"/>
     <w:lsdException w:name="Table Web 2" w:semiHidden="1" w:unhideWhenUsed="1"/>
+    <w:lsdException w:name="Table Web 3" w:semiHidden="1" w:unhideWhenUsed="1"/>
     <w:lsdException w:name="Balloon Text" w:semiHidden="1" w:unhideWhenUsed="1"/>
     <w:lsdException w:name="Table Grid" w:uiPriority="39"/>
+    <w:lsdException w:name="Table Theme" w:semiHidden="1" w:unhideWhenUsed="1"/>
     <w:lsdException w:name="Placeholder Text" w:semiHidden="1"/>
     <w:lsdException w:name="No Spacing" w:uiPriority="1" w:qFormat="1"/>
     <w:lsdException w:name="Light Shading" w:uiPriority="60"/>
@@ -38049,7 +38319,7 @@
 </file>
 
 <file path=customXml/itemProps1.xml><?xml version="1.0" encoding="utf-8"?>
-<ds:datastoreItem xmlns:ds="http://schemas.openxmlformats.org/officeDocument/2006/customXml" ds:itemID="{744C933E-D493-9549-BE6B-FC36F711E72E}">
+<ds:datastoreItem xmlns:ds="http://schemas.openxmlformats.org/officeDocument/2006/customXml" ds:itemID="{3FB5BA1E-F1AE-184B-BE24-02C50C900174}">
   <ds:schemaRefs>
     <ds:schemaRef ds:uri="http://schemas.openxmlformats.org/officeDocument/2006/bibliography"/>
   </ds:schemaRefs>

</xml_diff>